<commit_message>
update End of Project report
</commit_message>
<xml_diff>
--- a/Relazione_Progetto_SignRecognizer.docx
+++ b/Relazione_Progetto_SignRecognizer.docx
@@ -1,6 +1,6 @@
 
 <file path=word/document.xml><?xml version="1.0" encoding="utf-8"?>
-<w:document xmlns:wpc="http://schemas.microsoft.com/office/word/2010/wordprocessingCanvas" xmlns:cx="http://schemas.microsoft.com/office/drawing/2014/chartex" xmlns:cx1="http://schemas.microsoft.com/office/drawing/2015/9/8/chartex" xmlns:cx2="http://schemas.microsoft.com/office/drawing/2015/10/21/chartex" xmlns:cx3="http://schemas.microsoft.com/office/drawing/2016/5/9/chartex" xmlns:cx4="http://schemas.microsoft.com/office/drawing/2016/5/10/chartex" xmlns:cx5="http://schemas.microsoft.com/office/drawing/2016/5/11/chartex" xmlns:cx6="http://schemas.microsoft.com/office/drawing/2016/5/12/chartex" xmlns:cx7="http://schemas.microsoft.com/office/drawing/2016/5/13/chartex" xmlns:cx8="http://schemas.microsoft.com/office/drawing/2016/5/14/chartex" xmlns:mc="http://schemas.openxmlformats.org/markup-compatibility/2006" xmlns:aink="http://schemas.microsoft.com/office/drawing/2016/ink" xmlns:am3d="http://schemas.microsoft.com/office/drawing/2017/model3d" xmlns:o="urn:schemas-microsoft-com:office:office" xmlns:oel="http://schemas.microsoft.com/office/2019/extlst" xmlns:r="http://schemas.openxmlformats.org/officeDocument/2006/relationships" xmlns:m="http://schemas.openxmlformats.org/officeDocument/2006/math" xmlns:v="urn:schemas-microsoft-com:vml" xmlns:wp14="http://schemas.microsoft.com/office/word/2010/wordprocessingDrawing" xmlns:wp="http://schemas.openxmlformats.org/drawingml/2006/wordprocessingDrawing" xmlns:w10="urn:schemas-microsoft-com:office:word" xmlns:w="http://schemas.openxmlformats.org/wordprocessingml/2006/main" xmlns:w14="http://schemas.microsoft.com/office/word/2010/wordml" xmlns:w15="http://schemas.microsoft.com/office/word/2012/wordml" xmlns:w16cex="http://schemas.microsoft.com/office/word/2018/wordml/cex" xmlns:w16cid="http://schemas.microsoft.com/office/word/2016/wordml/cid" xmlns:w16="http://schemas.microsoft.com/office/word/2018/wordml" xmlns:w16du="http://schemas.microsoft.com/office/word/2023/wordml/word16du" xmlns:w16sdtdh="http://schemas.microsoft.com/office/word/2020/wordml/sdtdatahash" xmlns:w16se="http://schemas.microsoft.com/office/word/2015/wordml/symex" xmlns:wpg="http://schemas.microsoft.com/office/word/2010/wordprocessingGroup" xmlns:wpi="http://schemas.microsoft.com/office/word/2010/wordprocessingInk" xmlns:wne="http://schemas.microsoft.com/office/word/2006/wordml" xmlns:wps="http://schemas.microsoft.com/office/word/2010/wordprocessingShape" mc:Ignorable="w14 w15 w16se w16cid w16 w16cex w16sdtdh w16du wp14">
+<w:document xmlns:wpc="http://schemas.microsoft.com/office/word/2010/wordprocessingCanvas" xmlns:cx="http://schemas.microsoft.com/office/drawing/2014/chartex" xmlns:cx1="http://schemas.microsoft.com/office/drawing/2015/9/8/chartex" xmlns:cx2="http://schemas.microsoft.com/office/drawing/2015/10/21/chartex" xmlns:cx3="http://schemas.microsoft.com/office/drawing/2016/5/9/chartex" xmlns:cx4="http://schemas.microsoft.com/office/drawing/2016/5/10/chartex" xmlns:cx5="http://schemas.microsoft.com/office/drawing/2016/5/11/chartex" xmlns:cx6="http://schemas.microsoft.com/office/drawing/2016/5/12/chartex" xmlns:cx7="http://schemas.microsoft.com/office/drawing/2016/5/13/chartex" xmlns:cx8="http://schemas.microsoft.com/office/drawing/2016/5/14/chartex" xmlns:mc="http://schemas.openxmlformats.org/markup-compatibility/2006" xmlns:aink="http://schemas.microsoft.com/office/drawing/2016/ink" xmlns:am3d="http://schemas.microsoft.com/office/drawing/2017/model3d" xmlns:o="urn:schemas-microsoft-com:office:office" xmlns:oel="http://schemas.microsoft.com/office/2019/extlst" xmlns:r="http://schemas.openxmlformats.org/officeDocument/2006/relationships" xmlns:m="http://schemas.openxmlformats.org/officeDocument/2006/math" xmlns:v="urn:schemas-microsoft-com:vml" xmlns:wp14="http://schemas.microsoft.com/office/word/2010/wordprocessingDrawing" xmlns:wp="http://schemas.openxmlformats.org/drawingml/2006/wordprocessingDrawing" xmlns:w10="urn:schemas-microsoft-com:office:word" xmlns:w="http://schemas.openxmlformats.org/wordprocessingml/2006/main" xmlns:w14="http://schemas.microsoft.com/office/word/2010/wordml" xmlns:w15="http://schemas.microsoft.com/office/word/2012/wordml" xmlns:w16cex="http://schemas.microsoft.com/office/word/2018/wordml/cex" xmlns:w16cid="http://schemas.microsoft.com/office/word/2016/wordml/cid" xmlns:w16="http://schemas.microsoft.com/office/word/2018/wordml" xmlns:w16sdtdh="http://schemas.microsoft.com/office/word/2020/wordml/sdtdatahash" xmlns:w16se="http://schemas.microsoft.com/office/word/2015/wordml/symex" xmlns:wpg="http://schemas.microsoft.com/office/word/2010/wordprocessingGroup" xmlns:wpi="http://schemas.microsoft.com/office/word/2010/wordprocessingInk" xmlns:wne="http://schemas.microsoft.com/office/word/2006/wordml" xmlns:wps="http://schemas.microsoft.com/office/word/2010/wordprocessingShape" mc:Ignorable="w14 w15 w16se w16cid w16 w16cex w16sdtdh wp14">
   <w:body>
     <w:p/>
     <w:p>
@@ -227,7 +227,7 @@
     </w:p>
     <w:p>
       <w:pPr>
-        <w:pStyle w:val="Titolo"/>
+        <w:pStyle w:val="Title"/>
         <w:jc w:val="center"/>
       </w:pPr>
       <w:r>
@@ -299,7 +299,7 @@
       <w:sdtContent>
         <w:p>
           <w:pPr>
-            <w:pStyle w:val="Titolosommario"/>
+            <w:pStyle w:val="TOCHeading"/>
             <w:rPr>
               <w:sz w:val="40"/>
               <w:szCs w:val="40"/>
@@ -315,7 +315,7 @@
         </w:p>
         <w:p>
           <w:pPr>
-            <w:pStyle w:val="Sommario2"/>
+            <w:pStyle w:val="TOC2"/>
             <w:tabs>
               <w:tab w:val="right" w:leader="dot" w:pos="9628"/>
             </w:tabs>
@@ -351,7 +351,7 @@
           <w:hyperlink w:anchor="_Toc172756958" w:history="1">
             <w:r>
               <w:rPr>
-                <w:rStyle w:val="Collegamentoipertestuale"/>
+                <w:rStyle w:val="Hyperlink"/>
                 <w:noProof/>
                 <w:sz w:val="28"/>
                 <w:szCs w:val="28"/>
@@ -424,7 +424,7 @@
         </w:p>
         <w:p>
           <w:pPr>
-            <w:pStyle w:val="Sommario2"/>
+            <w:pStyle w:val="TOC2"/>
             <w:tabs>
               <w:tab w:val="right" w:leader="dot" w:pos="9628"/>
             </w:tabs>
@@ -439,7 +439,7 @@
           <w:hyperlink w:anchor="_Toc172756959" w:history="1">
             <w:r>
               <w:rPr>
-                <w:rStyle w:val="Collegamentoipertestuale"/>
+                <w:rStyle w:val="Hyperlink"/>
                 <w:noProof/>
                 <w:sz w:val="28"/>
                 <w:szCs w:val="28"/>
@@ -512,7 +512,7 @@
         </w:p>
         <w:p>
           <w:pPr>
-            <w:pStyle w:val="Sommario3"/>
+            <w:pStyle w:val="TOC3"/>
             <w:tabs>
               <w:tab w:val="right" w:leader="dot" w:pos="9628"/>
             </w:tabs>
@@ -527,7 +527,7 @@
           <w:hyperlink w:anchor="_Toc172756962" w:history="1">
             <w:r>
               <w:rPr>
-                <w:rStyle w:val="Collegamentoipertestuale"/>
+                <w:rStyle w:val="Hyperlink"/>
                 <w:noProof/>
                 <w:sz w:val="28"/>
                 <w:szCs w:val="28"/>
@@ -600,7 +600,7 @@
         </w:p>
         <w:p>
           <w:pPr>
-            <w:pStyle w:val="Sommario3"/>
+            <w:pStyle w:val="TOC3"/>
             <w:tabs>
               <w:tab w:val="right" w:leader="dot" w:pos="9628"/>
             </w:tabs>
@@ -615,7 +615,7 @@
           <w:hyperlink w:anchor="_Toc172756963" w:history="1">
             <w:r>
               <w:rPr>
-                <w:rStyle w:val="Collegamentoipertestuale"/>
+                <w:rStyle w:val="Hyperlink"/>
                 <w:noProof/>
                 <w:sz w:val="28"/>
                 <w:szCs w:val="28"/>
@@ -688,7 +688,7 @@
         </w:p>
         <w:p>
           <w:pPr>
-            <w:pStyle w:val="Sommario2"/>
+            <w:pStyle w:val="TOC2"/>
             <w:tabs>
               <w:tab w:val="right" w:leader="dot" w:pos="9628"/>
             </w:tabs>
@@ -703,7 +703,7 @@
           <w:hyperlink w:anchor="_Toc172756964" w:history="1">
             <w:r>
               <w:rPr>
-                <w:rStyle w:val="Collegamentoipertestuale"/>
+                <w:rStyle w:val="Hyperlink"/>
                 <w:noProof/>
                 <w:sz w:val="28"/>
                 <w:szCs w:val="28"/>
@@ -776,7 +776,7 @@
         </w:p>
         <w:p>
           <w:pPr>
-            <w:pStyle w:val="Sommario3"/>
+            <w:pStyle w:val="TOC3"/>
             <w:tabs>
               <w:tab w:val="right" w:leader="dot" w:pos="9628"/>
             </w:tabs>
@@ -791,7 +791,7 @@
           <w:hyperlink w:anchor="_Toc172756965" w:history="1">
             <w:r>
               <w:rPr>
-                <w:rStyle w:val="Collegamentoipertestuale"/>
+                <w:rStyle w:val="Hyperlink"/>
                 <w:noProof/>
                 <w:sz w:val="28"/>
                 <w:szCs w:val="28"/>
@@ -864,7 +864,7 @@
         </w:p>
         <w:p>
           <w:pPr>
-            <w:pStyle w:val="Sommario3"/>
+            <w:pStyle w:val="TOC3"/>
             <w:tabs>
               <w:tab w:val="right" w:leader="dot" w:pos="9628"/>
             </w:tabs>
@@ -879,7 +879,7 @@
           <w:hyperlink w:anchor="_Toc172756966" w:history="1">
             <w:r>
               <w:rPr>
-                <w:rStyle w:val="Collegamentoipertestuale"/>
+                <w:rStyle w:val="Hyperlink"/>
                 <w:noProof/>
                 <w:sz w:val="28"/>
                 <w:szCs w:val="28"/>
@@ -888,7 +888,7 @@
             </w:r>
             <w:r>
               <w:rPr>
-                <w:rStyle w:val="Collegamentoipertestuale"/>
+                <w:rStyle w:val="Hyperlink"/>
                 <w:i/>
                 <w:iCs/>
                 <w:noProof/>
@@ -963,7 +963,7 @@
         </w:p>
         <w:p>
           <w:pPr>
-            <w:pStyle w:val="Sommario3"/>
+            <w:pStyle w:val="TOC3"/>
             <w:tabs>
               <w:tab w:val="right" w:leader="dot" w:pos="9628"/>
             </w:tabs>
@@ -978,7 +978,7 @@
           <w:hyperlink w:anchor="_Toc172756967" w:history="1">
             <w:r>
               <w:rPr>
-                <w:rStyle w:val="Collegamentoipertestuale"/>
+                <w:rStyle w:val="Hyperlink"/>
                 <w:noProof/>
                 <w:sz w:val="28"/>
                 <w:szCs w:val="28"/>
@@ -987,7 +987,7 @@
             </w:r>
             <w:r>
               <w:rPr>
-                <w:rStyle w:val="Collegamentoipertestuale"/>
+                <w:rStyle w:val="Hyperlink"/>
                 <w:i/>
                 <w:iCs/>
                 <w:noProof/>
@@ -1062,7 +1062,7 @@
         </w:p>
         <w:p>
           <w:pPr>
-            <w:pStyle w:val="Sommario3"/>
+            <w:pStyle w:val="TOC3"/>
             <w:tabs>
               <w:tab w:val="right" w:leader="dot" w:pos="9628"/>
             </w:tabs>
@@ -1077,7 +1077,7 @@
           <w:hyperlink w:anchor="_Toc172756968" w:history="1">
             <w:r>
               <w:rPr>
-                <w:rStyle w:val="Collegamentoipertestuale"/>
+                <w:rStyle w:val="Hyperlink"/>
                 <w:noProof/>
                 <w:sz w:val="28"/>
                 <w:szCs w:val="28"/>
@@ -1150,7 +1150,7 @@
         </w:p>
         <w:p>
           <w:pPr>
-            <w:pStyle w:val="Sommario2"/>
+            <w:pStyle w:val="TOC2"/>
             <w:tabs>
               <w:tab w:val="right" w:leader="dot" w:pos="9628"/>
             </w:tabs>
@@ -1165,7 +1165,7 @@
           <w:hyperlink w:anchor="_Toc172756969" w:history="1">
             <w:r>
               <w:rPr>
-                <w:rStyle w:val="Collegamentoipertestuale"/>
+                <w:rStyle w:val="Hyperlink"/>
                 <w:noProof/>
                 <w:sz w:val="28"/>
                 <w:szCs w:val="28"/>
@@ -1238,7 +1238,7 @@
         </w:p>
         <w:p>
           <w:pPr>
-            <w:pStyle w:val="Sommario3"/>
+            <w:pStyle w:val="TOC3"/>
             <w:tabs>
               <w:tab w:val="right" w:leader="dot" w:pos="9628"/>
             </w:tabs>
@@ -1253,7 +1253,7 @@
           <w:hyperlink w:anchor="_Toc172756970" w:history="1">
             <w:r>
               <w:rPr>
-                <w:rStyle w:val="Collegamentoipertestuale"/>
+                <w:rStyle w:val="Hyperlink"/>
                 <w:noProof/>
                 <w:sz w:val="28"/>
                 <w:szCs w:val="28"/>
@@ -1326,7 +1326,7 @@
         </w:p>
         <w:p>
           <w:pPr>
-            <w:pStyle w:val="Sommario3"/>
+            <w:pStyle w:val="TOC3"/>
             <w:tabs>
               <w:tab w:val="right" w:leader="dot" w:pos="9628"/>
             </w:tabs>
@@ -1341,7 +1341,7 @@
           <w:hyperlink w:anchor="_Toc172756971" w:history="1">
             <w:r>
               <w:rPr>
-                <w:rStyle w:val="Collegamentoipertestuale"/>
+                <w:rStyle w:val="Hyperlink"/>
                 <w:noProof/>
                 <w:sz w:val="28"/>
                 <w:szCs w:val="28"/>
@@ -1414,7 +1414,7 @@
         </w:p>
         <w:p>
           <w:pPr>
-            <w:pStyle w:val="Sommario3"/>
+            <w:pStyle w:val="TOC3"/>
             <w:tabs>
               <w:tab w:val="right" w:leader="dot" w:pos="9628"/>
             </w:tabs>
@@ -1429,7 +1429,7 @@
           <w:hyperlink w:anchor="_Toc172756972" w:history="1">
             <w:r>
               <w:rPr>
-                <w:rStyle w:val="Collegamentoipertestuale"/>
+                <w:rStyle w:val="Hyperlink"/>
                 <w:noProof/>
                 <w:sz w:val="28"/>
                 <w:szCs w:val="28"/>
@@ -1503,7 +1503,7 @@
         </w:p>
         <w:p>
           <w:pPr>
-            <w:pStyle w:val="Sommario2"/>
+            <w:pStyle w:val="TOC2"/>
             <w:tabs>
               <w:tab w:val="right" w:leader="dot" w:pos="9628"/>
             </w:tabs>
@@ -1518,7 +1518,7 @@
           <w:hyperlink w:anchor="_Toc172756973" w:history="1">
             <w:r>
               <w:rPr>
-                <w:rStyle w:val="Collegamentoipertestuale"/>
+                <w:rStyle w:val="Hyperlink"/>
                 <w:noProof/>
                 <w:sz w:val="28"/>
                 <w:szCs w:val="28"/>
@@ -1591,7 +1591,7 @@
         </w:p>
         <w:p>
           <w:pPr>
-            <w:pStyle w:val="Sommario2"/>
+            <w:pStyle w:val="TOC2"/>
             <w:tabs>
               <w:tab w:val="right" w:leader="dot" w:pos="9628"/>
             </w:tabs>
@@ -1606,7 +1606,7 @@
           <w:hyperlink w:anchor="_Toc172756974" w:history="1">
             <w:r>
               <w:rPr>
-                <w:rStyle w:val="Collegamentoipertestuale"/>
+                <w:rStyle w:val="Hyperlink"/>
                 <w:noProof/>
                 <w:sz w:val="28"/>
                 <w:szCs w:val="28"/>
@@ -1679,7 +1679,7 @@
         </w:p>
         <w:p>
           <w:pPr>
-            <w:pStyle w:val="Sommario3"/>
+            <w:pStyle w:val="TOC3"/>
             <w:tabs>
               <w:tab w:val="right" w:leader="dot" w:pos="9628"/>
             </w:tabs>
@@ -1694,7 +1694,7 @@
           <w:hyperlink w:anchor="_Toc172756975" w:history="1">
             <w:r>
               <w:rPr>
-                <w:rStyle w:val="Collegamentoipertestuale"/>
+                <w:rStyle w:val="Hyperlink"/>
                 <w:noProof/>
                 <w:sz w:val="28"/>
                 <w:szCs w:val="28"/>
@@ -1767,7 +1767,7 @@
         </w:p>
         <w:p>
           <w:pPr>
-            <w:pStyle w:val="Sommario3"/>
+            <w:pStyle w:val="TOC3"/>
             <w:tabs>
               <w:tab w:val="right" w:leader="dot" w:pos="9628"/>
             </w:tabs>
@@ -1782,7 +1782,7 @@
           <w:hyperlink w:anchor="_Toc172756976" w:history="1">
             <w:r>
               <w:rPr>
-                <w:rStyle w:val="Collegamentoipertestuale"/>
+                <w:rStyle w:val="Hyperlink"/>
                 <w:noProof/>
                 <w:sz w:val="28"/>
                 <w:szCs w:val="28"/>
@@ -1855,7 +1855,7 @@
         </w:p>
         <w:p>
           <w:pPr>
-            <w:pStyle w:val="Sommario2"/>
+            <w:pStyle w:val="TOC2"/>
             <w:tabs>
               <w:tab w:val="right" w:leader="dot" w:pos="9628"/>
             </w:tabs>
@@ -1870,7 +1870,7 @@
           <w:hyperlink w:anchor="_Toc172756977" w:history="1">
             <w:r>
               <w:rPr>
-                <w:rStyle w:val="Collegamentoipertestuale"/>
+                <w:rStyle w:val="Hyperlink"/>
                 <w:noProof/>
                 <w:sz w:val="28"/>
                 <w:szCs w:val="28"/>
@@ -1943,7 +1943,7 @@
         </w:p>
         <w:p>
           <w:pPr>
-            <w:pStyle w:val="Sommario3"/>
+            <w:pStyle w:val="TOC3"/>
             <w:tabs>
               <w:tab w:val="right" w:leader="dot" w:pos="9628"/>
             </w:tabs>
@@ -1958,7 +1958,7 @@
           <w:hyperlink w:anchor="_Toc172756978" w:history="1">
             <w:r>
               <w:rPr>
-                <w:rStyle w:val="Collegamentoipertestuale"/>
+                <w:rStyle w:val="Hyperlink"/>
                 <w:noProof/>
                 <w:sz w:val="28"/>
                 <w:szCs w:val="28"/>
@@ -2050,7 +2050,7 @@
     <w:p/>
     <w:p>
       <w:pPr>
-        <w:pStyle w:val="Titolo2"/>
+        <w:pStyle w:val="Heading2"/>
       </w:pPr>
       <w:bookmarkStart w:id="0" w:name="_Toc172756958"/>
       <w:r>
@@ -2187,7 +2187,7 @@
     <w:p/>
     <w:p>
       <w:pPr>
-        <w:pStyle w:val="Titolo2"/>
+        <w:pStyle w:val="Heading2"/>
       </w:pPr>
       <w:bookmarkStart w:id="1" w:name="_Toc172756959"/>
       <w:r>
@@ -2202,7 +2202,7 @@
     </w:p>
     <w:p>
       <w:pPr>
-        <w:pStyle w:val="Paragrafoelenco"/>
+        <w:pStyle w:val="ListParagraph"/>
         <w:numPr>
           <w:ilvl w:val="0"/>
           <w:numId w:val="8"/>
@@ -2226,12 +2226,12 @@
     </w:p>
     <w:p>
       <w:pPr>
-        <w:pStyle w:val="Paragrafoelenco"/>
-      </w:pPr>
-    </w:p>
-    <w:p>
-      <w:pPr>
-        <w:pStyle w:val="Paragrafoelenco"/>
+        <w:pStyle w:val="ListParagraph"/>
+      </w:pPr>
+    </w:p>
+    <w:p>
+      <w:pPr>
+        <w:pStyle w:val="ListParagraph"/>
       </w:pPr>
       <w:r>
         <w:t xml:space="preserve">Si tratta di un dataset </w:t>
@@ -2242,28 +2242,41 @@
     </w:p>
     <w:p>
       <w:pPr>
-        <w:pStyle w:val="Paragrafoelenco"/>
+        <w:pStyle w:val="ListParagraph"/>
       </w:pPr>
       <w:r>
         <w:t xml:space="preserve">Fonte ed eventuali informazioni aggiuntive al link </w:t>
       </w:r>
-      <w:hyperlink r:id="rId13" w:history="1">
-        <w:r>
-          <w:rPr>
-            <w:rStyle w:val="Collegamentoipertestuale"/>
-          </w:rPr>
-          <w:t>https://www.kaggle.com/datasets/datamunge/sign-language-mnist/</w:t>
-        </w:r>
-      </w:hyperlink>
-    </w:p>
-    <w:p>
-      <w:pPr>
-        <w:pStyle w:val="Paragrafoelenco"/>
-      </w:pPr>
-    </w:p>
-    <w:p>
-      <w:pPr>
-        <w:pStyle w:val="Paragrafoelenco"/>
+      <w:r>
+        <w:fldChar w:fldCharType="begin"/>
+      </w:r>
+      <w:r>
+        <w:instrText>HYPERLINK "https://www.kaggle.com/datasets/datamunge/sign-language-mnist/"</w:instrText>
+      </w:r>
+      <w:r>
+        <w:fldChar w:fldCharType="separate"/>
+      </w:r>
+      <w:r>
+        <w:rPr>
+          <w:rStyle w:val="Hyperlink"/>
+        </w:rPr>
+        <w:t>https://www.kaggle.com/datasets/datamunge/sign-language-mnist/</w:t>
+      </w:r>
+      <w:r>
+        <w:rPr>
+          <w:rStyle w:val="Hyperlink"/>
+        </w:rPr>
+        <w:fldChar w:fldCharType="end"/>
+      </w:r>
+    </w:p>
+    <w:p>
+      <w:pPr>
+        <w:pStyle w:val="ListParagraph"/>
+      </w:pPr>
+    </w:p>
+    <w:p>
+      <w:pPr>
+        <w:pStyle w:val="ListParagraph"/>
         <w:numPr>
           <w:ilvl w:val="0"/>
           <w:numId w:val="8"/>
@@ -2401,7 +2414,7 @@
                     <pic:cNvPicPr/>
                   </pic:nvPicPr>
                   <pic:blipFill>
-                    <a:blip r:embed="rId14">
+                    <a:blip r:embed="rId13">
                       <a:extLst>
                         <a:ext uri="{28A0092B-C50C-407E-A947-70E740481C1C}">
                           <a14:useLocalDpi xmlns:a14="http://schemas.microsoft.com/office/drawing/2010/main" val="0"/>
@@ -2461,7 +2474,7 @@
                     <pic:cNvPicPr/>
                   </pic:nvPicPr>
                   <pic:blipFill>
-                    <a:blip r:embed="rId15">
+                    <a:blip r:embed="rId14">
                       <a:extLst>
                         <a:ext uri="{28A0092B-C50C-407E-A947-70E740481C1C}">
                           <a14:useLocalDpi xmlns:a14="http://schemas.microsoft.com/office/drawing/2010/main" val="0"/>
@@ -2517,7 +2530,7 @@
     </w:p>
     <w:p>
       <w:pPr>
-        <w:pStyle w:val="Titolo3"/>
+        <w:pStyle w:val="Heading3"/>
       </w:pPr>
       <w:bookmarkStart w:id="2" w:name="_Toc172756960"/>
       <w:r>
@@ -2549,7 +2562,7 @@
                     <pic:cNvPicPr/>
                   </pic:nvPicPr>
                   <pic:blipFill>
-                    <a:blip r:embed="rId16">
+                    <a:blip r:embed="rId15">
                       <a:extLst>
                         <a:ext uri="{28A0092B-C50C-407E-A947-70E740481C1C}">
                           <a14:useLocalDpi xmlns:a14="http://schemas.microsoft.com/office/drawing/2010/main" val="0"/>
@@ -2579,7 +2592,7 @@
     </w:p>
     <w:p>
       <w:pPr>
-        <w:pStyle w:val="Titolo3"/>
+        <w:pStyle w:val="Heading3"/>
       </w:pPr>
       <w:bookmarkStart w:id="3" w:name="_Toc172756961"/>
       <w:r>
@@ -2610,7 +2623,7 @@
                     <pic:cNvPicPr/>
                   </pic:nvPicPr>
                   <pic:blipFill>
-                    <a:blip r:embed="rId17">
+                    <a:blip r:embed="rId16">
                       <a:extLst>
                         <a:ext uri="{28A0092B-C50C-407E-A947-70E740481C1C}">
                           <a14:useLocalDpi xmlns:a14="http://schemas.microsoft.com/office/drawing/2010/main" val="0"/>
@@ -2652,7 +2665,7 @@
     <w:p/>
     <w:p>
       <w:pPr>
-        <w:pStyle w:val="Titolo3"/>
+        <w:pStyle w:val="Heading3"/>
       </w:pPr>
       <w:bookmarkStart w:id="4" w:name="_Toc172756962"/>
       <w:r>
@@ -2688,7 +2701,7 @@
     <w:p/>
     <w:p>
       <w:pPr>
-        <w:pStyle w:val="Titolo4"/>
+        <w:pStyle w:val="Heading4"/>
       </w:pPr>
       <w:bookmarkStart w:id="5" w:name="_Toc172481978"/>
       <w:r>
@@ -2768,7 +2781,7 @@
                     </pic:cNvPicPr>
                   </pic:nvPicPr>
                   <pic:blipFill>
-                    <a:blip r:embed="rId18">
+                    <a:blip r:embed="rId17">
                       <a:extLst>
                         <a:ext uri="{28A0092B-C50C-407E-A947-70E740481C1C}">
                           <a14:useLocalDpi xmlns:a14="http://schemas.microsoft.com/office/drawing/2010/main" val="0"/>
@@ -2882,7 +2895,7 @@
     </w:p>
     <w:p>
       <w:pPr>
-        <w:pStyle w:val="Paragrafoelenco"/>
+        <w:pStyle w:val="ListParagraph"/>
         <w:numPr>
           <w:ilvl w:val="0"/>
           <w:numId w:val="3"/>
@@ -2919,7 +2932,7 @@
     </w:p>
     <w:p>
       <w:pPr>
-        <w:pStyle w:val="Paragrafoelenco"/>
+        <w:pStyle w:val="ListParagraph"/>
       </w:pPr>
       <w:r>
         <w:t>Le immagini catturate vengono ridimensionate a 64x64 pixel utilizzando la funzione cv2.resize().</w:t>
@@ -2933,17 +2946,17 @@
     </w:p>
     <w:p>
       <w:pPr>
-        <w:pStyle w:val="Paragrafoelenco"/>
-      </w:pPr>
-    </w:p>
-    <w:p>
-      <w:pPr>
-        <w:pStyle w:val="Paragrafoelenco"/>
-      </w:pPr>
-    </w:p>
-    <w:p>
-      <w:pPr>
-        <w:pStyle w:val="Titolo4"/>
+        <w:pStyle w:val="ListParagraph"/>
+      </w:pPr>
+    </w:p>
+    <w:p>
+      <w:pPr>
+        <w:pStyle w:val="ListParagraph"/>
+      </w:pPr>
+    </w:p>
+    <w:p>
+      <w:pPr>
+        <w:pStyle w:val="Heading4"/>
       </w:pPr>
       <w:bookmarkStart w:id="6" w:name="_Toc172481979"/>
       <w:r>
@@ -2963,13 +2976,45 @@
           <w:ilvl w:val="0"/>
           <w:numId w:val="4"/>
         </w:numPr>
-      </w:pPr>
+        <w:rPr>
+          <w:lang w:val="en-US"/>
+        </w:rPr>
+      </w:pPr>
+      <w:proofErr w:type="spellStart"/>
       <w:r>
         <w:rPr>
           <w:b/>
           <w:bCs/>
-        </w:rPr>
-        <w:t>get_next_capture_number(directory, name, letter)</w:t>
+          <w:lang w:val="en-US"/>
+        </w:rPr>
+        <w:t>get_next_capture_</w:t>
+      </w:r>
+      <w:proofErr w:type="gramStart"/>
+      <w:r>
+        <w:rPr>
+          <w:b/>
+          <w:bCs/>
+          <w:lang w:val="en-US"/>
+        </w:rPr>
+        <w:t>number</w:t>
+      </w:r>
+      <w:proofErr w:type="spellEnd"/>
+      <w:r>
+        <w:rPr>
+          <w:b/>
+          <w:bCs/>
+          <w:lang w:val="en-US"/>
+        </w:rPr>
+        <w:t>(</w:t>
+      </w:r>
+      <w:proofErr w:type="gramEnd"/>
+      <w:r>
+        <w:rPr>
+          <w:b/>
+          <w:bCs/>
+          <w:lang w:val="en-US"/>
+        </w:rPr>
+        <w:t>directory, name, letter)</w:t>
       </w:r>
     </w:p>
     <w:p>
@@ -3026,7 +3071,7 @@
                     </pic:cNvPicPr>
                   </pic:nvPicPr>
                   <pic:blipFill>
-                    <a:blip r:embed="rId19">
+                    <a:blip r:embed="rId18">
                       <a:extLst>
                         <a:ext uri="{28A0092B-C50C-407E-A947-70E740481C1C}">
                           <a14:useLocalDpi xmlns:a14="http://schemas.microsoft.com/office/drawing/2010/main" val="0"/>
@@ -3112,7 +3157,7 @@
                     </pic:cNvPicPr>
                   </pic:nvPicPr>
                   <pic:blipFill>
-                    <a:blip r:embed="rId20">
+                    <a:blip r:embed="rId19">
                       <a:extLst>
                         <a:ext uri="{28A0092B-C50C-407E-A947-70E740481C1C}">
                           <a14:useLocalDpi xmlns:a14="http://schemas.microsoft.com/office/drawing/2010/main" val="0"/>
@@ -3194,7 +3239,7 @@
                     </pic:cNvPicPr>
                   </pic:nvPicPr>
                   <pic:blipFill>
-                    <a:blip r:embed="rId21">
+                    <a:blip r:embed="rId20">
                       <a:extLst>
                         <a:ext uri="{28A0092B-C50C-407E-A947-70E740481C1C}">
                           <a14:useLocalDpi xmlns:a14="http://schemas.microsoft.com/office/drawing/2010/main" val="0"/>
@@ -3252,7 +3297,7 @@
                     </pic:cNvPicPr>
                   </pic:nvPicPr>
                   <pic:blipFill>
-                    <a:blip r:embed="rId22">
+                    <a:blip r:embed="rId21">
                       <a:extLst>
                         <a:ext uri="{28A0092B-C50C-407E-A947-70E740481C1C}">
                           <a14:useLocalDpi xmlns:a14="http://schemas.microsoft.com/office/drawing/2010/main" val="0"/>
@@ -3363,7 +3408,7 @@
                     </pic:cNvPicPr>
                   </pic:nvPicPr>
                   <pic:blipFill>
-                    <a:blip r:embed="rId23">
+                    <a:blip r:embed="rId22">
                       <a:extLst>
                         <a:ext uri="{28A0092B-C50C-407E-A947-70E740481C1C}">
                           <a14:useLocalDpi xmlns:a14="http://schemas.microsoft.com/office/drawing/2010/main" val="0"/>
@@ -3397,7 +3442,7 @@
     </w:p>
     <w:p>
       <w:pPr>
-        <w:pStyle w:val="Titolo3"/>
+        <w:pStyle w:val="Heading3"/>
         <w:rPr>
           <w:b/>
           <w:bCs/>
@@ -3438,7 +3483,7 @@
                     </pic:cNvPicPr>
                   </pic:nvPicPr>
                   <pic:blipFill>
-                    <a:blip r:embed="rId24">
+                    <a:blip r:embed="rId23">
                       <a:extLst>
                         <a:ext uri="{28A0092B-C50C-407E-A947-70E740481C1C}">
                           <a14:useLocalDpi xmlns:a14="http://schemas.microsoft.com/office/drawing/2010/main" val="0"/>
@@ -3487,7 +3532,7 @@
     </w:p>
     <w:p>
       <w:pPr>
-        <w:pStyle w:val="Titolo2"/>
+        <w:pStyle w:val="Heading2"/>
       </w:pPr>
       <w:bookmarkStart w:id="8" w:name="_Toc172756964"/>
       <w:r>
@@ -3521,7 +3566,7 @@
     </w:p>
     <w:p>
       <w:pPr>
-        <w:pStyle w:val="Titolo3"/>
+        <w:pStyle w:val="Heading3"/>
       </w:pPr>
       <w:bookmarkStart w:id="9" w:name="_Toc172756965"/>
       <w:r>
@@ -3575,7 +3620,7 @@
                     </pic:cNvPicPr>
                   </pic:nvPicPr>
                   <pic:blipFill>
-                    <a:blip r:embed="rId25">
+                    <a:blip r:embed="rId24">
                       <a:extLst>
                         <a:ext uri="{28A0092B-C50C-407E-A947-70E740481C1C}">
                           <a14:useLocalDpi xmlns:a14="http://schemas.microsoft.com/office/drawing/2010/main" val="0"/>
@@ -3635,7 +3680,7 @@
     <w:p/>
     <w:p>
       <w:pPr>
-        <w:pStyle w:val="Titolo3"/>
+        <w:pStyle w:val="Heading3"/>
       </w:pPr>
       <w:bookmarkStart w:id="10" w:name="_Toc172756966"/>
       <w:r>
@@ -3727,7 +3772,7 @@
                         <w:txbxContent>
                           <w:p>
                             <w:pPr>
-                              <w:pStyle w:val="Didascalia"/>
+                              <w:pStyle w:val="Caption"/>
                               <w:rPr>
                                 <w:noProof/>
                                 <w:sz w:val="22"/>
@@ -3761,12 +3806,12 @@
                 <v:stroke joinstyle="miter"/>
                 <v:path gradientshapeok="t" o:connecttype="rect"/>
               </v:shapetype>
-              <v:shape id="Casella di testo 1" o:spid="_x0000_s1026" type="#_x0000_t202" style="position:absolute;margin-left:355.55pt;margin-top:216.45pt;width:162.55pt;height:.05pt;z-index:251567104;visibility:visible;mso-wrap-style:square;mso-wrap-distance-left:9pt;mso-wrap-distance-top:0;mso-wrap-distance-right:9pt;mso-wrap-distance-bottom:0;mso-position-horizontal:absolute;mso-position-horizontal-relative:text;mso-position-vertical:absolute;mso-position-vertical-relative:text;v-text-anchor:top" o:gfxdata="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" stroked="f">
+              <v:shape id="Casella di testo 1" o:spid="_x0000_s1026" type="#_x0000_t202" style="position:absolute;margin-left:355.55pt;margin-top:216.45pt;width:162.55pt;height:.05pt;z-index:251567104;visibility:visible;mso-wrap-style:square;mso-wrap-distance-left:9pt;mso-wrap-distance-top:0;mso-wrap-distance-right:9pt;mso-wrap-distance-bottom:0;mso-position-horizontal:absolute;mso-position-horizontal-relative:text;mso-position-vertical:absolute;mso-position-vertical-relative:text;v-text-anchor:top" o:gfxdata="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" stroked="f">
                 <v:textbox style="mso-fit-shape-to-text:t" inset="0,0,0,0">
                   <w:txbxContent>
                     <w:p>
                       <w:pPr>
-                        <w:pStyle w:val="Didascalia"/>
+                        <w:pStyle w:val="Caption"/>
                         <w:rPr>
                           <w:noProof/>
                           <w:sz w:val="22"/>
@@ -3816,7 +3861,7 @@
                     <pic:cNvPicPr/>
                   </pic:nvPicPr>
                   <pic:blipFill>
-                    <a:blip r:embed="rId26" cstate="print">
+                    <a:blip r:embed="rId25" cstate="print">
                       <a:extLst>
                         <a:ext uri="{28A0092B-C50C-407E-A947-70E740481C1C}">
                           <a14:useLocalDpi xmlns:a14="http://schemas.microsoft.com/office/drawing/2010/main" val="0"/>
@@ -3891,7 +3936,7 @@
                         <w:txbxContent>
                           <w:p>
                             <w:pPr>
-                              <w:pStyle w:val="Didascalia"/>
+                              <w:pStyle w:val="Caption"/>
                               <w:rPr>
                                 <w:noProof/>
                                 <w:sz w:val="22"/>
@@ -3899,7 +3944,10 @@
                               </w:rPr>
                             </w:pPr>
                             <w:r>
-                              <w:t xml:space="preserve">Lettera I </w:t>
+                              <w:t xml:space="preserve">Lettera </w:t>
+                            </w:r>
+                            <w:r>
+                              <w:t xml:space="preserve">I </w:t>
                             </w:r>
                             <w:r>
                               <w:t>predetta</w:t>
@@ -3929,7 +3977,7 @@
                   <w:txbxContent>
                     <w:p>
                       <w:pPr>
-                        <w:pStyle w:val="Didascalia"/>
+                        <w:pStyle w:val="Caption"/>
                         <w:rPr>
                           <w:noProof/>
                           <w:sz w:val="22"/>
@@ -3937,13 +3985,14 @@
                         </w:rPr>
                       </w:pPr>
                       <w:r>
-                        <w:t xml:space="preserve">Lettera I </w:t>
+                        <w:t xml:space="preserve">Lettera </w:t>
                       </w:r>
-                      <w:proofErr w:type="gramStart"/>
+                      <w:r>
+                        <w:t xml:space="preserve">I </w:t>
+                      </w:r>
                       <w:r>
                         <w:t>predetta</w:t>
                       </w:r>
-                      <w:proofErr w:type="gramEnd"/>
                       <w:r>
                         <w:t xml:space="preserve"> come Y</w:t>
                       </w:r>
@@ -3984,7 +4033,7 @@
                     <pic:cNvPicPr/>
                   </pic:nvPicPr>
                   <pic:blipFill>
-                    <a:blip r:embed="rId27" cstate="print">
+                    <a:blip r:embed="rId26" cstate="print">
                       <a:extLst>
                         <a:ext uri="{28A0092B-C50C-407E-A947-70E740481C1C}">
                           <a14:useLocalDpi xmlns:a14="http://schemas.microsoft.com/office/drawing/2010/main" val="0"/>
@@ -4053,7 +4102,7 @@
                         <w:txbxContent>
                           <w:p>
                             <w:pPr>
-                              <w:pStyle w:val="Didascalia"/>
+                              <w:pStyle w:val="Caption"/>
                               <w:rPr>
                                 <w:noProof/>
                                 <w:sz w:val="22"/>
@@ -4061,7 +4110,10 @@
                               </w:rPr>
                             </w:pPr>
                             <w:r>
-                              <w:t xml:space="preserve">Lettera I </w:t>
+                              <w:t xml:space="preserve">Lettera </w:t>
+                            </w:r>
+                            <w:r>
+                              <w:t xml:space="preserve">I </w:t>
                             </w:r>
                             <w:r>
                               <w:t>predetta</w:t>
@@ -4086,12 +4138,12 @@
           </mc:Choice>
           <mc:Fallback>
             <w:pict>
-              <v:shape w14:anchorId="0C7EF69E" id="_x0000_s1028" type="#_x0000_t202" style="position:absolute;margin-left:-37.3pt;margin-top:215.75pt;width:162pt;height:.05pt;z-index:251558912;visibility:visible;mso-wrap-style:square;mso-wrap-distance-left:9pt;mso-wrap-distance-top:0;mso-wrap-distance-right:9pt;mso-wrap-distance-bottom:0;mso-position-horizontal:absolute;mso-position-horizontal-relative:text;mso-position-vertical:absolute;mso-position-vertical-relative:text;v-text-anchor:top" o:gfxdata="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" stroked="f">
+              <v:shape w14:anchorId="0C7EF69E" id="_x0000_s1028" type="#_x0000_t202" style="position:absolute;margin-left:-37.3pt;margin-top:215.75pt;width:162pt;height:.05pt;z-index:251558912;visibility:visible;mso-wrap-style:square;mso-wrap-distance-left:9pt;mso-wrap-distance-top:0;mso-wrap-distance-right:9pt;mso-wrap-distance-bottom:0;mso-position-horizontal:absolute;mso-position-horizontal-relative:text;mso-position-vertical:absolute;mso-position-vertical-relative:text;v-text-anchor:top" o:gfxdata="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" stroked="f">
                 <v:textbox style="mso-fit-shape-to-text:t" inset="0,0,0,0">
                   <w:txbxContent>
                     <w:p>
                       <w:pPr>
-                        <w:pStyle w:val="Didascalia"/>
+                        <w:pStyle w:val="Caption"/>
                         <w:rPr>
                           <w:noProof/>
                           <w:sz w:val="22"/>
@@ -4099,13 +4151,14 @@
                         </w:rPr>
                       </w:pPr>
                       <w:r>
-                        <w:t xml:space="preserve">Lettera I </w:t>
+                        <w:t xml:space="preserve">Lettera </w:t>
                       </w:r>
-                      <w:proofErr w:type="gramStart"/>
+                      <w:r>
+                        <w:t xml:space="preserve">I </w:t>
+                      </w:r>
                       <w:r>
                         <w:t>predetta</w:t>
                       </w:r>
-                      <w:proofErr w:type="gramEnd"/>
                       <w:r>
                         <w:t xml:space="preserve"> come I</w:t>
                       </w:r>
@@ -4146,7 +4199,7 @@
                     <pic:cNvPicPr/>
                   </pic:nvPicPr>
                   <pic:blipFill>
-                    <a:blip r:embed="rId28" cstate="print">
+                    <a:blip r:embed="rId27" cstate="print">
                       <a:extLst>
                         <a:ext uri="{28A0092B-C50C-407E-A947-70E740481C1C}">
                           <a14:useLocalDpi xmlns:a14="http://schemas.microsoft.com/office/drawing/2010/main" val="0"/>
@@ -4270,7 +4323,7 @@
     </w:p>
     <w:p>
       <w:pPr>
-        <w:pStyle w:val="Titolo3"/>
+        <w:pStyle w:val="Heading3"/>
       </w:pPr>
       <w:bookmarkStart w:id="11" w:name="_Toc172756967"/>
       <w:r>
@@ -4344,7 +4397,7 @@
     <w:p/>
     <w:p>
       <w:pPr>
-        <w:pStyle w:val="Titolo3"/>
+        <w:pStyle w:val="Heading3"/>
       </w:pPr>
       <w:bookmarkStart w:id="12" w:name="_Toc172756968"/>
       <w:r>
@@ -4366,7 +4419,7 @@
     </w:p>
     <w:p>
       <w:pPr>
-        <w:pStyle w:val="Paragrafoelenco"/>
+        <w:pStyle w:val="ListParagraph"/>
         <w:numPr>
           <w:ilvl w:val="0"/>
           <w:numId w:val="9"/>
@@ -4385,7 +4438,7 @@
     </w:p>
     <w:p>
       <w:pPr>
-        <w:pStyle w:val="Paragrafoelenco"/>
+        <w:pStyle w:val="ListParagraph"/>
       </w:pPr>
       <w:r>
         <w:t>Vengono utilizzati 3 layer convoluzionali, ciascuno seguito da un layer di MaxPooling. Segue un layer di Dropout con parametro 0.2 e infine due layer Full</w:t>
@@ -4405,12 +4458,12 @@
     </w:p>
     <w:p>
       <w:pPr>
-        <w:pStyle w:val="Paragrafoelenco"/>
-      </w:pPr>
-    </w:p>
-    <w:p>
-      <w:pPr>
-        <w:pStyle w:val="Paragrafoelenco"/>
+        <w:pStyle w:val="ListParagraph"/>
+      </w:pPr>
+    </w:p>
+    <w:p>
+      <w:pPr>
+        <w:pStyle w:val="ListParagraph"/>
       </w:pPr>
       <w:r>
         <w:rPr>
@@ -4440,7 +4493,7 @@
                     <pic:cNvPicPr/>
                   </pic:nvPicPr>
                   <pic:blipFill>
-                    <a:blip r:embed="rId29">
+                    <a:blip r:embed="rId28">
                       <a:extLst>
                         <a:ext uri="{28A0092B-C50C-407E-A947-70E740481C1C}">
                           <a14:useLocalDpi xmlns:a14="http://schemas.microsoft.com/office/drawing/2010/main" val="0"/>
@@ -4475,7 +4528,7 @@
     </w:p>
     <w:p>
       <w:pPr>
-        <w:pStyle w:val="Paragrafoelenco"/>
+        <w:pStyle w:val="ListParagraph"/>
       </w:pPr>
       <w:r>
         <w:br w:type="page"/>
@@ -4511,7 +4564,7 @@
                     <pic:cNvPicPr/>
                   </pic:nvPicPr>
                   <pic:blipFill>
-                    <a:blip r:embed="rId30">
+                    <a:blip r:embed="rId29">
                       <a:extLst>
                         <a:ext uri="{28A0092B-C50C-407E-A947-70E740481C1C}">
                           <a14:useLocalDpi xmlns:a14="http://schemas.microsoft.com/office/drawing/2010/main" val="0"/>
@@ -4547,7 +4600,7 @@
     <w:p/>
     <w:p>
       <w:pPr>
-        <w:pStyle w:val="Paragrafoelenco"/>
+        <w:pStyle w:val="ListParagraph"/>
         <w:numPr>
           <w:ilvl w:val="0"/>
           <w:numId w:val="9"/>
@@ -4612,7 +4665,7 @@
                     <pic:cNvPicPr/>
                   </pic:nvPicPr>
                   <pic:blipFill>
-                    <a:blip r:embed="rId31">
+                    <a:blip r:embed="rId30">
                       <a:extLst>
                         <a:ext uri="{28A0092B-C50C-407E-A947-70E740481C1C}">
                           <a14:useLocalDpi xmlns:a14="http://schemas.microsoft.com/office/drawing/2010/main" val="0"/>
@@ -4672,7 +4725,7 @@
                     <pic:cNvPicPr/>
                   </pic:nvPicPr>
                   <pic:blipFill>
-                    <a:blip r:embed="rId32">
+                    <a:blip r:embed="rId31">
                       <a:extLst>
                         <a:ext uri="{28A0092B-C50C-407E-A947-70E740481C1C}">
                           <a14:useLocalDpi xmlns:a14="http://schemas.microsoft.com/office/drawing/2010/main" val="0"/>
@@ -4707,7 +4760,7 @@
     </w:p>
     <w:p>
       <w:pPr>
-        <w:pStyle w:val="Paragrafoelenco"/>
+        <w:pStyle w:val="ListParagraph"/>
         <w:numPr>
           <w:ilvl w:val="0"/>
           <w:numId w:val="9"/>
@@ -4758,22 +4811,19 @@
         <w:ind w:left="708"/>
       </w:pPr>
       <w:r>
-        <w:rPr>
-          <w:noProof/>
-        </w:rPr>
         <w:drawing>
-          <wp:anchor distT="0" distB="0" distL="114300" distR="114300" simplePos="0" relativeHeight="251466752" behindDoc="0" locked="0" layoutInCell="1" allowOverlap="1" wp14:anchorId="398202BD" wp14:editId="48E715BE">
+          <wp:anchor distT="0" distB="0" distL="114300" distR="114300" simplePos="0" relativeHeight="251658240" behindDoc="0" locked="0" layoutInCell="1" allowOverlap="1" wp14:anchorId="06F4BD91" wp14:editId="3AE11144">
             <wp:simplePos x="0" y="0"/>
             <wp:positionH relativeFrom="margin">
-              <wp:posOffset>-273685</wp:posOffset>
+              <wp:align>right</wp:align>
             </wp:positionH>
             <wp:positionV relativeFrom="paragraph">
-              <wp:posOffset>356235</wp:posOffset>
+              <wp:posOffset>-635</wp:posOffset>
             </wp:positionV>
-            <wp:extent cx="6659880" cy="5691505"/>
-            <wp:effectExtent l="0" t="0" r="7620" b="4445"/>
-            <wp:wrapTopAndBottom/>
-            <wp:docPr id="431901053" name="Immagine 3" descr="Immagine che contiene testo, schermata&#10;&#10;Descrizione generata automaticamente"/>
+            <wp:extent cx="6120000" cy="6883200"/>
+            <wp:effectExtent l="0" t="0" r="0" b="0"/>
+            <wp:wrapNone/>
+            <wp:docPr id="1" name="Picture 1"/>
             <wp:cNvGraphicFramePr>
               <a:graphicFrameLocks xmlns:a="http://schemas.openxmlformats.org/drawingml/2006/main" noChangeAspect="1"/>
             </wp:cNvGraphicFramePr>
@@ -4781,36 +4831,29 @@
               <a:graphicData uri="http://schemas.openxmlformats.org/drawingml/2006/picture">
                 <pic:pic xmlns:pic="http://schemas.openxmlformats.org/drawingml/2006/picture">
                   <pic:nvPicPr>
-                    <pic:cNvPr id="431901053" name="Immagine 3" descr="Immagine che contiene testo, schermata&#10;&#10;Descrizione generata automaticamente"/>
-                    <pic:cNvPicPr>
-                      <a:picLocks noChangeAspect="1" noChangeArrowheads="1"/>
-                    </pic:cNvPicPr>
+                    <pic:cNvPr id="1" name="Picture 1"/>
+                    <pic:cNvPicPr/>
                   </pic:nvPicPr>
                   <pic:blipFill>
-                    <a:blip r:embed="rId33">
+                    <a:blip r:embed="rId32">
                       <a:extLst>
                         <a:ext uri="{28A0092B-C50C-407E-A947-70E740481C1C}">
                           <a14:useLocalDpi xmlns:a14="http://schemas.microsoft.com/office/drawing/2010/main" val="0"/>
                         </a:ext>
                       </a:extLst>
                     </a:blip>
-                    <a:srcRect/>
                     <a:stretch>
                       <a:fillRect/>
                     </a:stretch>
                   </pic:blipFill>
-                  <pic:spPr bwMode="auto">
+                  <pic:spPr>
                     <a:xfrm>
                       <a:off x="0" y="0"/>
-                      <a:ext cx="6659880" cy="5691505"/>
+                      <a:ext cx="6120000" cy="6883200"/>
                     </a:xfrm>
                     <a:prstGeom prst="rect">
                       <a:avLst/>
                     </a:prstGeom>
-                    <a:noFill/>
-                    <a:ln>
-                      <a:noFill/>
-                    </a:ln>
                   </pic:spPr>
                 </pic:pic>
               </a:graphicData>
@@ -4861,7 +4904,7 @@
                     </pic:cNvPicPr>
                   </pic:nvPicPr>
                   <pic:blipFill>
-                    <a:blip r:embed="rId34">
+                    <a:blip r:embed="rId33">
                       <a:extLst>
                         <a:ext uri="{28A0092B-C50C-407E-A947-70E740481C1C}">
                           <a14:useLocalDpi xmlns:a14="http://schemas.microsoft.com/office/drawing/2010/main" val="0"/>
@@ -4907,7 +4950,7 @@
     <w:p/>
     <w:p>
       <w:pPr>
-        <w:pStyle w:val="Titolo2"/>
+        <w:pStyle w:val="Heading2"/>
       </w:pPr>
     </w:p>
     <w:p/>
@@ -4918,7 +4961,7 @@
     </w:p>
     <w:p>
       <w:pPr>
-        <w:pStyle w:val="Titolo2"/>
+        <w:pStyle w:val="Heading2"/>
       </w:pPr>
       <w:bookmarkStart w:id="13" w:name="_Toc172756969"/>
       <w:r>
@@ -4940,7 +4983,7 @@
     <w:p/>
     <w:p>
       <w:pPr>
-        <w:pStyle w:val="Titolo3"/>
+        <w:pStyle w:val="Heading3"/>
       </w:pPr>
       <w:bookmarkStart w:id="14" w:name="_Toc172756970"/>
       <w:r>
@@ -5000,7 +5043,20 @@
           <w:lang w:val="en-US"/>
         </w:rPr>
         <w:br/>
-        <w:t>Epoche: 80</w:t>
+      </w:r>
+      <w:proofErr w:type="spellStart"/>
+      <w:r>
+        <w:rPr>
+          <w:lang w:val="en-US"/>
+        </w:rPr>
+        <w:t>Epoche</w:t>
+      </w:r>
+      <w:proofErr w:type="spellEnd"/>
+      <w:r>
+        <w:rPr>
+          <w:lang w:val="en-US"/>
+        </w:rPr>
+        <w:t>: 80</w:t>
       </w:r>
       <w:r>
         <w:rPr>
@@ -5109,7 +5165,7 @@
                     <pic:cNvPicPr/>
                   </pic:nvPicPr>
                   <pic:blipFill>
-                    <a:blip r:embed="rId35">
+                    <a:blip r:embed="rId34">
                       <a:extLst>
                         <a:ext uri="{28A0092B-C50C-407E-A947-70E740481C1C}">
                           <a14:useLocalDpi xmlns:a14="http://schemas.microsoft.com/office/drawing/2010/main" val="0"/>
@@ -5141,7 +5197,7 @@
     </w:p>
     <w:p>
       <w:pPr>
-        <w:pStyle w:val="Titolo3"/>
+        <w:pStyle w:val="Heading3"/>
       </w:pPr>
       <w:bookmarkStart w:id="15" w:name="_Toc172756971"/>
       <w:r>
@@ -5156,20 +5212,11 @@
     <w:p>
       <w:pPr>
         <w:ind w:left="720"/>
-        <w:rPr>
-          <w:lang w:val="en-US"/>
-        </w:rPr>
-      </w:pPr>
-      <w:r>
-        <w:rPr>
-          <w:lang w:val="en-US"/>
-        </w:rPr>
+      </w:pPr>
+      <w:r>
         <w:t xml:space="preserve">Modello: SimpleCNN </w:t>
       </w:r>
       <w:r>
-        <w:rPr>
-          <w:lang w:val="en-US"/>
-        </w:rPr>
         <w:br/>
         <w:t>Dataset: Dataset custom</w:t>
       </w:r>
@@ -5177,6 +5224,22 @@
     <w:p>
       <w:pPr>
         <w:ind w:left="720"/>
+      </w:pPr>
+      <w:r>
+        <w:t>Funzione di Loss: CrossEntropyLoss</w:t>
+      </w:r>
+    </w:p>
+    <w:p>
+      <w:pPr>
+        <w:ind w:left="720"/>
+      </w:pPr>
+      <w:r>
+        <w:t>Ottimizzatore: SDG</w:t>
+      </w:r>
+    </w:p>
+    <w:p>
+      <w:pPr>
+        <w:ind w:left="720"/>
         <w:rPr>
           <w:lang w:val="en-US"/>
         </w:rPr>
@@ -5185,42 +5248,27 @@
         <w:rPr>
           <w:lang w:val="en-US"/>
         </w:rPr>
-        <w:t>Funzione di Loss: CrossEntropyLoss</w:t>
-      </w:r>
-    </w:p>
-    <w:p>
-      <w:pPr>
-        <w:ind w:left="720"/>
+        <w:t>Learning Rate: 0.001</w:t>
+      </w:r>
+      <w:r>
         <w:rPr>
           <w:lang w:val="en-US"/>
         </w:rPr>
-      </w:pPr>
+        <w:br/>
+      </w:r>
+      <w:proofErr w:type="spellStart"/>
       <w:r>
         <w:rPr>
           <w:lang w:val="en-US"/>
         </w:rPr>
-        <w:t>Ottimizzatore: SDG</w:t>
-      </w:r>
-    </w:p>
-    <w:p>
-      <w:pPr>
-        <w:ind w:left="720"/>
+        <w:t>Epoche</w:t>
+      </w:r>
+      <w:proofErr w:type="spellEnd"/>
+      <w:r>
         <w:rPr>
           <w:lang w:val="en-US"/>
         </w:rPr>
-      </w:pPr>
-      <w:r>
-        <w:rPr>
-          <w:lang w:val="en-US"/>
-        </w:rPr>
-        <w:t>Learning Rate: 0.001</w:t>
-      </w:r>
-      <w:r>
-        <w:rPr>
-          <w:lang w:val="en-US"/>
-        </w:rPr>
-        <w:br/>
-        <w:t xml:space="preserve">Epoche: </w:t>
+        <w:t xml:space="preserve">: </w:t>
       </w:r>
       <w:r>
         <w:rPr>
@@ -5303,11 +5351,19 @@
           <w:lang w:val="en-US"/>
         </w:rPr>
       </w:pPr>
+      <w:proofErr w:type="spellStart"/>
       <w:r>
         <w:rPr>
           <w:lang w:val="en-US"/>
         </w:rPr>
-        <w:t>Risultati:</w:t>
+        <w:t>Risultati</w:t>
+      </w:r>
+      <w:proofErr w:type="spellEnd"/>
+      <w:r>
+        <w:rPr>
+          <w:lang w:val="en-US"/>
+        </w:rPr>
+        <w:t>:</w:t>
       </w:r>
     </w:p>
     <w:p>
@@ -5400,7 +5456,7 @@
                     <pic:cNvPicPr/>
                   </pic:nvPicPr>
                   <pic:blipFill>
-                    <a:blip r:embed="rId36">
+                    <a:blip r:embed="rId35">
                       <a:extLst>
                         <a:ext uri="{28A0092B-C50C-407E-A947-70E740481C1C}">
                           <a14:useLocalDpi xmlns:a14="http://schemas.microsoft.com/office/drawing/2010/main" val="0"/>
@@ -5459,18 +5515,26 @@
     </w:p>
     <w:p>
       <w:pPr>
-        <w:pStyle w:val="Titolo3"/>
+        <w:pStyle w:val="Heading3"/>
         <w:rPr>
           <w:lang w:val="en-US"/>
         </w:rPr>
       </w:pPr>
       <w:bookmarkStart w:id="16" w:name="_Toc172756972"/>
+      <w:proofErr w:type="spellStart"/>
       <w:r>
         <w:rPr>
           <w:lang w:val="en-US"/>
         </w:rPr>
         <w:lastRenderedPageBreak/>
-        <w:t>Esperimento n°3</w:t>
+        <w:t>Esperimento</w:t>
+      </w:r>
+      <w:proofErr w:type="spellEnd"/>
+      <w:r>
+        <w:rPr>
+          <w:lang w:val="en-US"/>
+        </w:rPr>
+        <w:t xml:space="preserve"> n°3</w:t>
       </w:r>
       <w:bookmarkEnd w:id="16"/>
       <w:r>
@@ -5529,7 +5593,20 @@
           <w:lang w:val="en-US"/>
         </w:rPr>
         <w:br/>
-        <w:t>Epoche: 100</w:t>
+      </w:r>
+      <w:proofErr w:type="spellStart"/>
+      <w:r>
+        <w:rPr>
+          <w:lang w:val="en-US"/>
+        </w:rPr>
+        <w:t>Epoche</w:t>
+      </w:r>
+      <w:proofErr w:type="spellEnd"/>
+      <w:r>
+        <w:rPr>
+          <w:lang w:val="en-US"/>
+        </w:rPr>
+        <w:t>: 100</w:t>
       </w:r>
       <w:r>
         <w:rPr>
@@ -5669,7 +5746,7 @@
                     <pic:cNvPicPr/>
                   </pic:nvPicPr>
                   <pic:blipFill>
-                    <a:blip r:embed="rId37">
+                    <a:blip r:embed="rId36">
                       <a:extLst>
                         <a:ext uri="{28A0092B-C50C-407E-A947-70E740481C1C}">
                           <a14:useLocalDpi xmlns:a14="http://schemas.microsoft.com/office/drawing/2010/main" val="0"/>
@@ -5716,7 +5793,7 @@
     </w:p>
     <w:p>
       <w:pPr>
-        <w:pStyle w:val="Titolo2"/>
+        <w:pStyle w:val="Heading2"/>
       </w:pPr>
       <w:bookmarkStart w:id="17" w:name="_Toc172756973"/>
       <w:r>
@@ -5942,7 +6019,7 @@
           <w:noProof/>
         </w:rPr>
         <w:drawing>
-          <wp:anchor distT="0" distB="0" distL="114300" distR="114300" simplePos="0" relativeHeight="251575296" behindDoc="0" locked="0" layoutInCell="1" allowOverlap="1" wp14:anchorId="79048327" wp14:editId="780FDCD2">
+          <wp:anchor distT="0" distB="0" distL="114300" distR="114300" simplePos="0" relativeHeight="251575296" behindDoc="0" locked="0" layoutInCell="1" allowOverlap="1" wp14:anchorId="79048327" wp14:editId="3A08079D">
             <wp:simplePos x="0" y="0"/>
             <wp:positionH relativeFrom="margin">
               <wp:posOffset>0</wp:posOffset>
@@ -5965,7 +6042,7 @@
                     <pic:cNvPicPr/>
                   </pic:nvPicPr>
                   <pic:blipFill>
-                    <a:blip r:embed="rId38" cstate="print">
+                    <a:blip r:embed="rId37" cstate="print">
                       <a:extLst>
                         <a:ext uri="{28A0092B-C50C-407E-A947-70E740481C1C}">
                           <a14:useLocalDpi xmlns:a14="http://schemas.microsoft.com/office/drawing/2010/main" val="0"/>
@@ -5996,7 +6073,7 @@
           <w:noProof/>
         </w:rPr>
         <w:drawing>
-          <wp:anchor distT="0" distB="0" distL="114300" distR="114300" simplePos="0" relativeHeight="251579392" behindDoc="0" locked="0" layoutInCell="1" allowOverlap="1" wp14:anchorId="69E6BCD2" wp14:editId="089FDDE2">
+          <wp:anchor distT="0" distB="0" distL="114300" distR="114300" simplePos="0" relativeHeight="251579392" behindDoc="0" locked="0" layoutInCell="1" allowOverlap="1" wp14:anchorId="69E6BCD2" wp14:editId="43A56C5E">
             <wp:simplePos x="0" y="0"/>
             <wp:positionH relativeFrom="margin">
               <wp:posOffset>3472180</wp:posOffset>
@@ -6019,7 +6096,7 @@
                     <pic:cNvPicPr/>
                   </pic:nvPicPr>
                   <pic:blipFill>
-                    <a:blip r:embed="rId39" cstate="print">
+                    <a:blip r:embed="rId38" cstate="print">
                       <a:extLst>
                         <a:ext uri="{28A0092B-C50C-407E-A947-70E740481C1C}">
                           <a14:useLocalDpi xmlns:a14="http://schemas.microsoft.com/office/drawing/2010/main" val="0"/>
@@ -6167,7 +6244,7 @@
                     <pic:cNvPicPr/>
                   </pic:nvPicPr>
                   <pic:blipFill>
-                    <a:blip r:embed="rId40" cstate="print">
+                    <a:blip r:embed="rId39" cstate="print">
                       <a:extLst>
                         <a:ext uri="{28A0092B-C50C-407E-A947-70E740481C1C}">
                           <a14:useLocalDpi xmlns:a14="http://schemas.microsoft.com/office/drawing/2010/main" val="0"/>
@@ -6221,7 +6298,7 @@
                     <pic:cNvPicPr/>
                   </pic:nvPicPr>
                   <pic:blipFill>
-                    <a:blip r:embed="rId41">
+                    <a:blip r:embed="rId40">
                       <a:extLst>
                         <a:ext uri="{28A0092B-C50C-407E-A947-70E740481C1C}">
                           <a14:useLocalDpi xmlns:a14="http://schemas.microsoft.com/office/drawing/2010/main" val="0"/>
@@ -6349,7 +6426,7 @@
     <w:p/>
     <w:p>
       <w:pPr>
-        <w:pStyle w:val="Titolo2"/>
+        <w:pStyle w:val="Heading2"/>
       </w:pPr>
       <w:bookmarkStart w:id="18" w:name="_Toc172756974"/>
       <w:r>
@@ -6360,11 +6437,6 @@
     </w:p>
     <w:p/>
     <w:p>
-      <w:pPr>
-        <w:rPr>
-          <w:lang w:val="en-US"/>
-        </w:rPr>
-      </w:pPr>
       <w:r>
         <w:t xml:space="preserve">Il progetto e il codice sono strutturati secondo la seguente </w:t>
       </w:r>
@@ -6381,7 +6453,7 @@
     </w:p>
     <w:p>
       <w:pPr>
-        <w:pStyle w:val="Titolo3"/>
+        <w:pStyle w:val="Heading3"/>
       </w:pPr>
       <w:bookmarkStart w:id="19" w:name="_Toc172756975"/>
       <w:r>
@@ -6407,7 +6479,7 @@
     </w:p>
     <w:p>
       <w:pPr>
-        <w:pStyle w:val="Paragrafoelenco"/>
+        <w:pStyle w:val="ListParagraph"/>
         <w:numPr>
           <w:ilvl w:val="0"/>
           <w:numId w:val="14"/>
@@ -6423,7 +6495,7 @@
     </w:p>
     <w:p>
       <w:pPr>
-        <w:pStyle w:val="Paragrafoelenco"/>
+        <w:pStyle w:val="ListParagraph"/>
         <w:numPr>
           <w:ilvl w:val="1"/>
           <w:numId w:val="14"/>
@@ -6435,7 +6507,7 @@
     </w:p>
     <w:p>
       <w:pPr>
-        <w:pStyle w:val="Paragrafoelenco"/>
+        <w:pStyle w:val="ListParagraph"/>
         <w:numPr>
           <w:ilvl w:val="2"/>
           <w:numId w:val="14"/>
@@ -6447,7 +6519,7 @@
     </w:p>
     <w:p>
       <w:pPr>
-        <w:pStyle w:val="Paragrafoelenco"/>
+        <w:pStyle w:val="ListParagraph"/>
         <w:numPr>
           <w:ilvl w:val="2"/>
           <w:numId w:val="14"/>
@@ -6459,7 +6531,7 @@
     </w:p>
     <w:p>
       <w:pPr>
-        <w:pStyle w:val="Paragrafoelenco"/>
+        <w:pStyle w:val="ListParagraph"/>
         <w:numPr>
           <w:ilvl w:val="2"/>
           <w:numId w:val="14"/>
@@ -6471,7 +6543,7 @@
     </w:p>
     <w:p>
       <w:pPr>
-        <w:pStyle w:val="Paragrafoelenco"/>
+        <w:pStyle w:val="ListParagraph"/>
         <w:numPr>
           <w:ilvl w:val="2"/>
           <w:numId w:val="14"/>
@@ -6491,7 +6563,7 @@
     </w:p>
     <w:p>
       <w:pPr>
-        <w:pStyle w:val="Paragrafoelenco"/>
+        <w:pStyle w:val="ListParagraph"/>
         <w:numPr>
           <w:ilvl w:val="0"/>
           <w:numId w:val="14"/>
@@ -6518,7 +6590,7 @@
     </w:p>
     <w:p>
       <w:pPr>
-        <w:pStyle w:val="Paragrafoelenco"/>
+        <w:pStyle w:val="ListParagraph"/>
         <w:numPr>
           <w:ilvl w:val="1"/>
           <w:numId w:val="14"/>
@@ -6538,7 +6610,7 @@
     </w:p>
     <w:p>
       <w:pPr>
-        <w:pStyle w:val="Paragrafoelenco"/>
+        <w:pStyle w:val="ListParagraph"/>
         <w:numPr>
           <w:ilvl w:val="1"/>
           <w:numId w:val="14"/>
@@ -6558,7 +6630,7 @@
     </w:p>
     <w:p>
       <w:pPr>
-        <w:pStyle w:val="Paragrafoelenco"/>
+        <w:pStyle w:val="ListParagraph"/>
         <w:numPr>
           <w:ilvl w:val="1"/>
           <w:numId w:val="14"/>
@@ -6578,7 +6650,7 @@
     </w:p>
     <w:p>
       <w:pPr>
-        <w:pStyle w:val="Paragrafoelenco"/>
+        <w:pStyle w:val="ListParagraph"/>
         <w:numPr>
           <w:ilvl w:val="0"/>
           <w:numId w:val="14"/>
@@ -6598,7 +6670,7 @@
     </w:p>
     <w:p>
       <w:pPr>
-        <w:pStyle w:val="Paragrafoelenco"/>
+        <w:pStyle w:val="ListParagraph"/>
         <w:numPr>
           <w:ilvl w:val="1"/>
           <w:numId w:val="14"/>
@@ -6607,6 +6679,7 @@
           <w:i/>
           <w:sz w:val="20"/>
           <w:szCs w:val="20"/>
+          <w:lang w:val="en-US"/>
         </w:rPr>
       </w:pPr>
       <w:r>
@@ -6614,13 +6687,14 @@
           <w:i/>
           <w:sz w:val="20"/>
           <w:szCs w:val="20"/>
+          <w:lang w:val="en-US"/>
         </w:rPr>
         <w:t>SignLanguage_DeepCNN_WithDropout_WithDA_LessParams_lr_001_mom99_ep20_elvio</w:t>
       </w:r>
     </w:p>
     <w:p>
       <w:pPr>
-        <w:pStyle w:val="Paragrafoelenco"/>
+        <w:pStyle w:val="ListParagraph"/>
         <w:numPr>
           <w:ilvl w:val="1"/>
           <w:numId w:val="14"/>
@@ -6629,6 +6703,7 @@
           <w:i/>
           <w:sz w:val="20"/>
           <w:szCs w:val="20"/>
+          <w:lang w:val="en-US"/>
         </w:rPr>
       </w:pPr>
       <w:r>
@@ -6636,13 +6711,14 @@
           <w:i/>
           <w:sz w:val="20"/>
           <w:szCs w:val="20"/>
+          <w:lang w:val="en-US"/>
         </w:rPr>
         <w:t>SimpleCNN_WithDropout_WithDA_lr_001_mom99_ep20_elvio</w:t>
       </w:r>
     </w:p>
     <w:p>
       <w:pPr>
-        <w:pStyle w:val="Paragrafoelenco"/>
+        <w:pStyle w:val="ListParagraph"/>
         <w:numPr>
           <w:ilvl w:val="0"/>
           <w:numId w:val="14"/>
@@ -6662,7 +6738,7 @@
     </w:p>
     <w:p>
       <w:pPr>
-        <w:pStyle w:val="Paragrafoelenco"/>
+        <w:pStyle w:val="ListParagraph"/>
         <w:numPr>
           <w:ilvl w:val="0"/>
           <w:numId w:val="14"/>
@@ -6684,7 +6760,7 @@
     </w:p>
     <w:p>
       <w:pPr>
-        <w:pStyle w:val="Paragrafoelenco"/>
+        <w:pStyle w:val="ListParagraph"/>
         <w:numPr>
           <w:ilvl w:val="0"/>
           <w:numId w:val="14"/>
@@ -6707,7 +6783,7 @@
     </w:p>
     <w:p>
       <w:pPr>
-        <w:pStyle w:val="Paragrafoelenco"/>
+        <w:pStyle w:val="ListParagraph"/>
         <w:numPr>
           <w:ilvl w:val="0"/>
           <w:numId w:val="14"/>
@@ -6740,7 +6816,7 @@
     </w:p>
     <w:p>
       <w:pPr>
-        <w:pStyle w:val="Paragrafoelenco"/>
+        <w:pStyle w:val="ListParagraph"/>
         <w:numPr>
           <w:ilvl w:val="0"/>
           <w:numId w:val="14"/>
@@ -6872,7 +6948,7 @@
     </w:p>
     <w:p>
       <w:pPr>
-        <w:pStyle w:val="Paragrafoelenco"/>
+        <w:pStyle w:val="ListParagraph"/>
         <w:numPr>
           <w:ilvl w:val="0"/>
           <w:numId w:val="19"/>
@@ -6892,7 +6968,7 @@
     </w:p>
     <w:p>
       <w:pPr>
-        <w:pStyle w:val="Paragrafoelenco"/>
+        <w:pStyle w:val="ListParagraph"/>
         <w:numPr>
           <w:ilvl w:val="0"/>
           <w:numId w:val="19"/>
@@ -6921,7 +6997,7 @@
     </w:p>
     <w:p>
       <w:pPr>
-        <w:pStyle w:val="Paragrafoelenco"/>
+        <w:pStyle w:val="ListParagraph"/>
         <w:numPr>
           <w:ilvl w:val="0"/>
           <w:numId w:val="19"/>
@@ -7198,7 +7274,7 @@
     </w:p>
     <w:p>
       <w:pPr>
-        <w:pStyle w:val="Titolo3"/>
+        <w:pStyle w:val="Heading3"/>
       </w:pPr>
       <w:bookmarkStart w:id="20" w:name="_Toc172756976"/>
       <w:r>
@@ -7218,7 +7294,7 @@
     </w:p>
     <w:p>
       <w:pPr>
-        <w:pStyle w:val="Paragrafoelenco"/>
+        <w:pStyle w:val="ListParagraph"/>
         <w:numPr>
           <w:ilvl w:val="0"/>
           <w:numId w:val="20"/>
@@ -7230,7 +7306,7 @@
     </w:p>
     <w:p>
       <w:pPr>
-        <w:pStyle w:val="Paragrafoelenco"/>
+        <w:pStyle w:val="ListParagraph"/>
         <w:numPr>
           <w:ilvl w:val="0"/>
           <w:numId w:val="20"/>
@@ -7242,7 +7318,7 @@
     </w:p>
     <w:p>
       <w:pPr>
-        <w:pStyle w:val="Paragrafoelenco"/>
+        <w:pStyle w:val="ListParagraph"/>
         <w:numPr>
           <w:ilvl w:val="0"/>
           <w:numId w:val="20"/>
@@ -7254,7 +7330,7 @@
     </w:p>
     <w:p>
       <w:pPr>
-        <w:pStyle w:val="Paragrafoelenco"/>
+        <w:pStyle w:val="ListParagraph"/>
         <w:numPr>
           <w:ilvl w:val="1"/>
           <w:numId w:val="20"/>
@@ -7281,7 +7357,7 @@
     </w:p>
     <w:p>
       <w:pPr>
-        <w:pStyle w:val="Paragrafoelenco"/>
+        <w:pStyle w:val="ListParagraph"/>
         <w:numPr>
           <w:ilvl w:val="0"/>
           <w:numId w:val="21"/>
@@ -7293,7 +7369,7 @@
     </w:p>
     <w:p>
       <w:pPr>
-        <w:pStyle w:val="Paragrafoelenco"/>
+        <w:pStyle w:val="ListParagraph"/>
         <w:numPr>
           <w:ilvl w:val="0"/>
           <w:numId w:val="21"/>
@@ -7318,7 +7394,7 @@
     </w:p>
     <w:p>
       <w:pPr>
-        <w:pStyle w:val="Paragrafoelenco"/>
+        <w:pStyle w:val="ListParagraph"/>
         <w:numPr>
           <w:ilvl w:val="1"/>
           <w:numId w:val="21"/>
@@ -7373,7 +7449,7 @@
     </w:p>
     <w:p>
       <w:pPr>
-        <w:pStyle w:val="Titolo2"/>
+        <w:pStyle w:val="Heading2"/>
       </w:pPr>
       <w:bookmarkStart w:id="21" w:name="_Toc172756977"/>
       <w:r>
@@ -7536,7 +7612,7 @@
     <w:p/>
     <w:p>
       <w:pPr>
-        <w:pStyle w:val="Titolo3"/>
+        <w:pStyle w:val="Heading3"/>
       </w:pPr>
       <w:bookmarkStart w:id="22" w:name="_Toc172756978"/>
       <w:r>
@@ -7653,8 +7729,8 @@
     </w:p>
     <w:p/>
     <w:sectPr>
-      <w:headerReference w:type="default" r:id="rId42"/>
-      <w:footerReference w:type="default" r:id="rId43"/>
+      <w:headerReference w:type="default" r:id="rId41"/>
+      <w:footerReference w:type="default" r:id="rId42"/>
       <w:pgSz w:w="11906" w:h="16838"/>
       <w:pgMar w:top="1417" w:right="1134" w:bottom="1134" w:left="1134" w:header="708" w:footer="708" w:gutter="0"/>
       <w:cols w:space="708"/>
@@ -7665,7 +7741,7 @@
 </file>
 
 <file path=word/endnotes.xml><?xml version="1.0" encoding="utf-8"?>
-<w:endnotes xmlns:wpc="http://schemas.microsoft.com/office/word/2010/wordprocessingCanvas" xmlns:cx="http://schemas.microsoft.com/office/drawing/2014/chartex" xmlns:cx1="http://schemas.microsoft.com/office/drawing/2015/9/8/chartex" xmlns:cx2="http://schemas.microsoft.com/office/drawing/2015/10/21/chartex" xmlns:cx3="http://schemas.microsoft.com/office/drawing/2016/5/9/chartex" xmlns:cx4="http://schemas.microsoft.com/office/drawing/2016/5/10/chartex" xmlns:cx5="http://schemas.microsoft.com/office/drawing/2016/5/11/chartex" xmlns:cx6="http://schemas.microsoft.com/office/drawing/2016/5/12/chartex" xmlns:cx7="http://schemas.microsoft.com/office/drawing/2016/5/13/chartex" xmlns:cx8="http://schemas.microsoft.com/office/drawing/2016/5/14/chartex" xmlns:mc="http://schemas.openxmlformats.org/markup-compatibility/2006" xmlns:aink="http://schemas.microsoft.com/office/drawing/2016/ink" xmlns:am3d="http://schemas.microsoft.com/office/drawing/2017/model3d" xmlns:o="urn:schemas-microsoft-com:office:office" xmlns:oel="http://schemas.microsoft.com/office/2019/extlst" xmlns:r="http://schemas.openxmlformats.org/officeDocument/2006/relationships" xmlns:m="http://schemas.openxmlformats.org/officeDocument/2006/math" xmlns:v="urn:schemas-microsoft-com:vml" xmlns:wp14="http://schemas.microsoft.com/office/word/2010/wordprocessingDrawing" xmlns:wp="http://schemas.openxmlformats.org/drawingml/2006/wordprocessingDrawing" xmlns:w10="urn:schemas-microsoft-com:office:word" xmlns:w="http://schemas.openxmlformats.org/wordprocessingml/2006/main" xmlns:w14="http://schemas.microsoft.com/office/word/2010/wordml" xmlns:w15="http://schemas.microsoft.com/office/word/2012/wordml" xmlns:w16cex="http://schemas.microsoft.com/office/word/2018/wordml/cex" xmlns:w16cid="http://schemas.microsoft.com/office/word/2016/wordml/cid" xmlns:w16="http://schemas.microsoft.com/office/word/2018/wordml" xmlns:w16du="http://schemas.microsoft.com/office/word/2023/wordml/word16du" xmlns:w16sdtdh="http://schemas.microsoft.com/office/word/2020/wordml/sdtdatahash" xmlns:w16se="http://schemas.microsoft.com/office/word/2015/wordml/symex" xmlns:wpg="http://schemas.microsoft.com/office/word/2010/wordprocessingGroup" xmlns:wpi="http://schemas.microsoft.com/office/word/2010/wordprocessingInk" xmlns:wne="http://schemas.microsoft.com/office/word/2006/wordml" xmlns:wps="http://schemas.microsoft.com/office/word/2010/wordprocessingShape" mc:Ignorable="w14 w15 w16se w16cid w16 w16cex w16sdtdh w16du wp14">
+<w:endnotes xmlns:wpc="http://schemas.microsoft.com/office/word/2010/wordprocessingCanvas" xmlns:cx="http://schemas.microsoft.com/office/drawing/2014/chartex" xmlns:cx1="http://schemas.microsoft.com/office/drawing/2015/9/8/chartex" xmlns:cx2="http://schemas.microsoft.com/office/drawing/2015/10/21/chartex" xmlns:cx3="http://schemas.microsoft.com/office/drawing/2016/5/9/chartex" xmlns:cx4="http://schemas.microsoft.com/office/drawing/2016/5/10/chartex" xmlns:cx5="http://schemas.microsoft.com/office/drawing/2016/5/11/chartex" xmlns:cx6="http://schemas.microsoft.com/office/drawing/2016/5/12/chartex" xmlns:cx7="http://schemas.microsoft.com/office/drawing/2016/5/13/chartex" xmlns:cx8="http://schemas.microsoft.com/office/drawing/2016/5/14/chartex" xmlns:mc="http://schemas.openxmlformats.org/markup-compatibility/2006" xmlns:aink="http://schemas.microsoft.com/office/drawing/2016/ink" xmlns:am3d="http://schemas.microsoft.com/office/drawing/2017/model3d" xmlns:o="urn:schemas-microsoft-com:office:office" xmlns:oel="http://schemas.microsoft.com/office/2019/extlst" xmlns:r="http://schemas.openxmlformats.org/officeDocument/2006/relationships" xmlns:m="http://schemas.openxmlformats.org/officeDocument/2006/math" xmlns:v="urn:schemas-microsoft-com:vml" xmlns:wp14="http://schemas.microsoft.com/office/word/2010/wordprocessingDrawing" xmlns:wp="http://schemas.openxmlformats.org/drawingml/2006/wordprocessingDrawing" xmlns:w10="urn:schemas-microsoft-com:office:word" xmlns:w="http://schemas.openxmlformats.org/wordprocessingml/2006/main" xmlns:w14="http://schemas.microsoft.com/office/word/2010/wordml" xmlns:w15="http://schemas.microsoft.com/office/word/2012/wordml" xmlns:w16cex="http://schemas.microsoft.com/office/word/2018/wordml/cex" xmlns:w16cid="http://schemas.microsoft.com/office/word/2016/wordml/cid" xmlns:w16="http://schemas.microsoft.com/office/word/2018/wordml" xmlns:w16sdtdh="http://schemas.microsoft.com/office/word/2020/wordml/sdtdatahash" xmlns:w16se="http://schemas.microsoft.com/office/word/2015/wordml/symex" xmlns:wpg="http://schemas.microsoft.com/office/word/2010/wordprocessingGroup" xmlns:wpi="http://schemas.microsoft.com/office/word/2010/wordprocessingInk" xmlns:wne="http://schemas.microsoft.com/office/word/2006/wordml" xmlns:wps="http://schemas.microsoft.com/office/word/2010/wordprocessingShape" mc:Ignorable="w14 w15 w16se w16cid w16 w16cex w16sdtdh wp14">
   <w:endnote w:type="separator" w:id="-1">
     <w:p>
       <w:pPr>
@@ -7697,7 +7773,7 @@
 </file>
 
 <file path=word/footer1.xml><?xml version="1.0" encoding="utf-8"?>
-<w:ftr xmlns:wpc="http://schemas.microsoft.com/office/word/2010/wordprocessingCanvas" xmlns:cx="http://schemas.microsoft.com/office/drawing/2014/chartex" xmlns:cx1="http://schemas.microsoft.com/office/drawing/2015/9/8/chartex" xmlns:cx2="http://schemas.microsoft.com/office/drawing/2015/10/21/chartex" xmlns:cx3="http://schemas.microsoft.com/office/drawing/2016/5/9/chartex" xmlns:cx4="http://schemas.microsoft.com/office/drawing/2016/5/10/chartex" xmlns:cx5="http://schemas.microsoft.com/office/drawing/2016/5/11/chartex" xmlns:cx6="http://schemas.microsoft.com/office/drawing/2016/5/12/chartex" xmlns:cx7="http://schemas.microsoft.com/office/drawing/2016/5/13/chartex" xmlns:cx8="http://schemas.microsoft.com/office/drawing/2016/5/14/chartex" xmlns:mc="http://schemas.openxmlformats.org/markup-compatibility/2006" xmlns:aink="http://schemas.microsoft.com/office/drawing/2016/ink" xmlns:am3d="http://schemas.microsoft.com/office/drawing/2017/model3d" xmlns:o="urn:schemas-microsoft-com:office:office" xmlns:oel="http://schemas.microsoft.com/office/2019/extlst" xmlns:r="http://schemas.openxmlformats.org/officeDocument/2006/relationships" xmlns:m="http://schemas.openxmlformats.org/officeDocument/2006/math" xmlns:v="urn:schemas-microsoft-com:vml" xmlns:wp14="http://schemas.microsoft.com/office/word/2010/wordprocessingDrawing" xmlns:wp="http://schemas.openxmlformats.org/drawingml/2006/wordprocessingDrawing" xmlns:w10="urn:schemas-microsoft-com:office:word" xmlns:w="http://schemas.openxmlformats.org/wordprocessingml/2006/main" xmlns:w14="http://schemas.microsoft.com/office/word/2010/wordml" xmlns:w15="http://schemas.microsoft.com/office/word/2012/wordml" xmlns:w16cex="http://schemas.microsoft.com/office/word/2018/wordml/cex" xmlns:w16cid="http://schemas.microsoft.com/office/word/2016/wordml/cid" xmlns:w16="http://schemas.microsoft.com/office/word/2018/wordml" xmlns:w16du="http://schemas.microsoft.com/office/word/2023/wordml/word16du" xmlns:w16sdtdh="http://schemas.microsoft.com/office/word/2020/wordml/sdtdatahash" xmlns:w16se="http://schemas.microsoft.com/office/word/2015/wordml/symex" xmlns:wpg="http://schemas.microsoft.com/office/word/2010/wordprocessingGroup" xmlns:wpi="http://schemas.microsoft.com/office/word/2010/wordprocessingInk" xmlns:wne="http://schemas.microsoft.com/office/word/2006/wordml" xmlns:wps="http://schemas.microsoft.com/office/word/2010/wordprocessingShape" mc:Ignorable="w14 w15 w16se w16cid w16 w16cex w16sdtdh w16du wp14">
+<w:ftr xmlns:wpc="http://schemas.microsoft.com/office/word/2010/wordprocessingCanvas" xmlns:cx="http://schemas.microsoft.com/office/drawing/2014/chartex" xmlns:cx1="http://schemas.microsoft.com/office/drawing/2015/9/8/chartex" xmlns:cx2="http://schemas.microsoft.com/office/drawing/2015/10/21/chartex" xmlns:cx3="http://schemas.microsoft.com/office/drawing/2016/5/9/chartex" xmlns:cx4="http://schemas.microsoft.com/office/drawing/2016/5/10/chartex" xmlns:cx5="http://schemas.microsoft.com/office/drawing/2016/5/11/chartex" xmlns:cx6="http://schemas.microsoft.com/office/drawing/2016/5/12/chartex" xmlns:cx7="http://schemas.microsoft.com/office/drawing/2016/5/13/chartex" xmlns:cx8="http://schemas.microsoft.com/office/drawing/2016/5/14/chartex" xmlns:mc="http://schemas.openxmlformats.org/markup-compatibility/2006" xmlns:aink="http://schemas.microsoft.com/office/drawing/2016/ink" xmlns:am3d="http://schemas.microsoft.com/office/drawing/2017/model3d" xmlns:o="urn:schemas-microsoft-com:office:office" xmlns:oel="http://schemas.microsoft.com/office/2019/extlst" xmlns:r="http://schemas.openxmlformats.org/officeDocument/2006/relationships" xmlns:m="http://schemas.openxmlformats.org/officeDocument/2006/math" xmlns:v="urn:schemas-microsoft-com:vml" xmlns:wp14="http://schemas.microsoft.com/office/word/2010/wordprocessingDrawing" xmlns:wp="http://schemas.openxmlformats.org/drawingml/2006/wordprocessingDrawing" xmlns:w10="urn:schemas-microsoft-com:office:word" xmlns:w="http://schemas.openxmlformats.org/wordprocessingml/2006/main" xmlns:w14="http://schemas.microsoft.com/office/word/2010/wordml" xmlns:w15="http://schemas.microsoft.com/office/word/2012/wordml" xmlns:w16cex="http://schemas.microsoft.com/office/word/2018/wordml/cex" xmlns:w16cid="http://schemas.microsoft.com/office/word/2016/wordml/cid" xmlns:w16="http://schemas.microsoft.com/office/word/2018/wordml" xmlns:w16sdtdh="http://schemas.microsoft.com/office/word/2020/wordml/sdtdatahash" xmlns:w16se="http://schemas.microsoft.com/office/word/2015/wordml/symex" xmlns:wpg="http://schemas.microsoft.com/office/word/2010/wordprocessingGroup" xmlns:wpi="http://schemas.microsoft.com/office/word/2010/wordprocessingInk" xmlns:wne="http://schemas.microsoft.com/office/word/2006/wordml" xmlns:wps="http://schemas.microsoft.com/office/word/2010/wordprocessingShape" mc:Ignorable="w14 w15 w16se w16cid w16 w16cex w16sdtdh wp14">
   <w:tbl>
     <w:tblPr>
       <w:tblW w:w="0" w:type="auto"/>
@@ -7719,7 +7795,7 @@
         </w:tcPr>
         <w:p>
           <w:pPr>
-            <w:pStyle w:val="Intestazione"/>
+            <w:pStyle w:val="Header"/>
             <w:ind w:left="-115"/>
           </w:pPr>
         </w:p>
@@ -7730,7 +7806,7 @@
         </w:tcPr>
         <w:p>
           <w:pPr>
-            <w:pStyle w:val="Intestazione"/>
+            <w:pStyle w:val="Header"/>
             <w:jc w:val="center"/>
           </w:pPr>
         </w:p>
@@ -7741,7 +7817,7 @@
         </w:tcPr>
         <w:p>
           <w:pPr>
-            <w:pStyle w:val="Intestazione"/>
+            <w:pStyle w:val="Header"/>
             <w:ind w:right="-115"/>
             <w:jc w:val="right"/>
           </w:pPr>
@@ -7751,14 +7827,14 @@
   </w:tbl>
   <w:p>
     <w:pPr>
-      <w:pStyle w:val="Pidipagina"/>
+      <w:pStyle w:val="Footer"/>
     </w:pPr>
   </w:p>
 </w:ftr>
 </file>
 
 <file path=word/footnotes.xml><?xml version="1.0" encoding="utf-8"?>
-<w:footnotes xmlns:wpc="http://schemas.microsoft.com/office/word/2010/wordprocessingCanvas" xmlns:cx="http://schemas.microsoft.com/office/drawing/2014/chartex" xmlns:cx1="http://schemas.microsoft.com/office/drawing/2015/9/8/chartex" xmlns:cx2="http://schemas.microsoft.com/office/drawing/2015/10/21/chartex" xmlns:cx3="http://schemas.microsoft.com/office/drawing/2016/5/9/chartex" xmlns:cx4="http://schemas.microsoft.com/office/drawing/2016/5/10/chartex" xmlns:cx5="http://schemas.microsoft.com/office/drawing/2016/5/11/chartex" xmlns:cx6="http://schemas.microsoft.com/office/drawing/2016/5/12/chartex" xmlns:cx7="http://schemas.microsoft.com/office/drawing/2016/5/13/chartex" xmlns:cx8="http://schemas.microsoft.com/office/drawing/2016/5/14/chartex" xmlns:mc="http://schemas.openxmlformats.org/markup-compatibility/2006" xmlns:aink="http://schemas.microsoft.com/office/drawing/2016/ink" xmlns:am3d="http://schemas.microsoft.com/office/drawing/2017/model3d" xmlns:o="urn:schemas-microsoft-com:office:office" xmlns:oel="http://schemas.microsoft.com/office/2019/extlst" xmlns:r="http://schemas.openxmlformats.org/officeDocument/2006/relationships" xmlns:m="http://schemas.openxmlformats.org/officeDocument/2006/math" xmlns:v="urn:schemas-microsoft-com:vml" xmlns:wp14="http://schemas.microsoft.com/office/word/2010/wordprocessingDrawing" xmlns:wp="http://schemas.openxmlformats.org/drawingml/2006/wordprocessingDrawing" xmlns:w10="urn:schemas-microsoft-com:office:word" xmlns:w="http://schemas.openxmlformats.org/wordprocessingml/2006/main" xmlns:w14="http://schemas.microsoft.com/office/word/2010/wordml" xmlns:w15="http://schemas.microsoft.com/office/word/2012/wordml" xmlns:w16cex="http://schemas.microsoft.com/office/word/2018/wordml/cex" xmlns:w16cid="http://schemas.microsoft.com/office/word/2016/wordml/cid" xmlns:w16="http://schemas.microsoft.com/office/word/2018/wordml" xmlns:w16du="http://schemas.microsoft.com/office/word/2023/wordml/word16du" xmlns:w16sdtdh="http://schemas.microsoft.com/office/word/2020/wordml/sdtdatahash" xmlns:w16se="http://schemas.microsoft.com/office/word/2015/wordml/symex" xmlns:wpg="http://schemas.microsoft.com/office/word/2010/wordprocessingGroup" xmlns:wpi="http://schemas.microsoft.com/office/word/2010/wordprocessingInk" xmlns:wne="http://schemas.microsoft.com/office/word/2006/wordml" xmlns:wps="http://schemas.microsoft.com/office/word/2010/wordprocessingShape" mc:Ignorable="w14 w15 w16se w16cid w16 w16cex w16sdtdh w16du wp14">
+<w:footnotes xmlns:wpc="http://schemas.microsoft.com/office/word/2010/wordprocessingCanvas" xmlns:cx="http://schemas.microsoft.com/office/drawing/2014/chartex" xmlns:cx1="http://schemas.microsoft.com/office/drawing/2015/9/8/chartex" xmlns:cx2="http://schemas.microsoft.com/office/drawing/2015/10/21/chartex" xmlns:cx3="http://schemas.microsoft.com/office/drawing/2016/5/9/chartex" xmlns:cx4="http://schemas.microsoft.com/office/drawing/2016/5/10/chartex" xmlns:cx5="http://schemas.microsoft.com/office/drawing/2016/5/11/chartex" xmlns:cx6="http://schemas.microsoft.com/office/drawing/2016/5/12/chartex" xmlns:cx7="http://schemas.microsoft.com/office/drawing/2016/5/13/chartex" xmlns:cx8="http://schemas.microsoft.com/office/drawing/2016/5/14/chartex" xmlns:mc="http://schemas.openxmlformats.org/markup-compatibility/2006" xmlns:aink="http://schemas.microsoft.com/office/drawing/2016/ink" xmlns:am3d="http://schemas.microsoft.com/office/drawing/2017/model3d" xmlns:o="urn:schemas-microsoft-com:office:office" xmlns:oel="http://schemas.microsoft.com/office/2019/extlst" xmlns:r="http://schemas.openxmlformats.org/officeDocument/2006/relationships" xmlns:m="http://schemas.openxmlformats.org/officeDocument/2006/math" xmlns:v="urn:schemas-microsoft-com:vml" xmlns:wp14="http://schemas.microsoft.com/office/word/2010/wordprocessingDrawing" xmlns:wp="http://schemas.openxmlformats.org/drawingml/2006/wordprocessingDrawing" xmlns:w10="urn:schemas-microsoft-com:office:word" xmlns:w="http://schemas.openxmlformats.org/wordprocessingml/2006/main" xmlns:w14="http://schemas.microsoft.com/office/word/2010/wordml" xmlns:w15="http://schemas.microsoft.com/office/word/2012/wordml" xmlns:w16cex="http://schemas.microsoft.com/office/word/2018/wordml/cex" xmlns:w16cid="http://schemas.microsoft.com/office/word/2016/wordml/cid" xmlns:w16="http://schemas.microsoft.com/office/word/2018/wordml" xmlns:w16sdtdh="http://schemas.microsoft.com/office/word/2020/wordml/sdtdatahash" xmlns:w16se="http://schemas.microsoft.com/office/word/2015/wordml/symex" xmlns:wpg="http://schemas.microsoft.com/office/word/2010/wordprocessingGroup" xmlns:wpi="http://schemas.microsoft.com/office/word/2010/wordprocessingInk" xmlns:wne="http://schemas.microsoft.com/office/word/2006/wordml" xmlns:wps="http://schemas.microsoft.com/office/word/2010/wordprocessingShape" mc:Ignorable="w14 w15 w16se w16cid w16 w16cex w16sdtdh wp14">
   <w:footnote w:type="separator" w:id="-1">
     <w:p>
       <w:pPr>
@@ -7790,7 +7866,7 @@
 </file>
 
 <file path=word/header1.xml><?xml version="1.0" encoding="utf-8"?>
-<w:hdr xmlns:wpc="http://schemas.microsoft.com/office/word/2010/wordprocessingCanvas" xmlns:cx="http://schemas.microsoft.com/office/drawing/2014/chartex" xmlns:cx1="http://schemas.microsoft.com/office/drawing/2015/9/8/chartex" xmlns:cx2="http://schemas.microsoft.com/office/drawing/2015/10/21/chartex" xmlns:cx3="http://schemas.microsoft.com/office/drawing/2016/5/9/chartex" xmlns:cx4="http://schemas.microsoft.com/office/drawing/2016/5/10/chartex" xmlns:cx5="http://schemas.microsoft.com/office/drawing/2016/5/11/chartex" xmlns:cx6="http://schemas.microsoft.com/office/drawing/2016/5/12/chartex" xmlns:cx7="http://schemas.microsoft.com/office/drawing/2016/5/13/chartex" xmlns:cx8="http://schemas.microsoft.com/office/drawing/2016/5/14/chartex" xmlns:mc="http://schemas.openxmlformats.org/markup-compatibility/2006" xmlns:aink="http://schemas.microsoft.com/office/drawing/2016/ink" xmlns:am3d="http://schemas.microsoft.com/office/drawing/2017/model3d" xmlns:o="urn:schemas-microsoft-com:office:office" xmlns:oel="http://schemas.microsoft.com/office/2019/extlst" xmlns:r="http://schemas.openxmlformats.org/officeDocument/2006/relationships" xmlns:m="http://schemas.openxmlformats.org/officeDocument/2006/math" xmlns:v="urn:schemas-microsoft-com:vml" xmlns:wp14="http://schemas.microsoft.com/office/word/2010/wordprocessingDrawing" xmlns:wp="http://schemas.openxmlformats.org/drawingml/2006/wordprocessingDrawing" xmlns:w10="urn:schemas-microsoft-com:office:word" xmlns:w="http://schemas.openxmlformats.org/wordprocessingml/2006/main" xmlns:w14="http://schemas.microsoft.com/office/word/2010/wordml" xmlns:w15="http://schemas.microsoft.com/office/word/2012/wordml" xmlns:w16cex="http://schemas.microsoft.com/office/word/2018/wordml/cex" xmlns:w16cid="http://schemas.microsoft.com/office/word/2016/wordml/cid" xmlns:w16="http://schemas.microsoft.com/office/word/2018/wordml" xmlns:w16du="http://schemas.microsoft.com/office/word/2023/wordml/word16du" xmlns:w16sdtdh="http://schemas.microsoft.com/office/word/2020/wordml/sdtdatahash" xmlns:w16se="http://schemas.microsoft.com/office/word/2015/wordml/symex" xmlns:wpg="http://schemas.microsoft.com/office/word/2010/wordprocessingGroup" xmlns:wpi="http://schemas.microsoft.com/office/word/2010/wordprocessingInk" xmlns:wne="http://schemas.microsoft.com/office/word/2006/wordml" xmlns:wps="http://schemas.microsoft.com/office/word/2010/wordprocessingShape" mc:Ignorable="w14 w15 w16se w16cid w16 w16cex w16sdtdh w16du wp14">
+<w:hdr xmlns:wpc="http://schemas.microsoft.com/office/word/2010/wordprocessingCanvas" xmlns:cx="http://schemas.microsoft.com/office/drawing/2014/chartex" xmlns:cx1="http://schemas.microsoft.com/office/drawing/2015/9/8/chartex" xmlns:cx2="http://schemas.microsoft.com/office/drawing/2015/10/21/chartex" xmlns:cx3="http://schemas.microsoft.com/office/drawing/2016/5/9/chartex" xmlns:cx4="http://schemas.microsoft.com/office/drawing/2016/5/10/chartex" xmlns:cx5="http://schemas.microsoft.com/office/drawing/2016/5/11/chartex" xmlns:cx6="http://schemas.microsoft.com/office/drawing/2016/5/12/chartex" xmlns:cx7="http://schemas.microsoft.com/office/drawing/2016/5/13/chartex" xmlns:cx8="http://schemas.microsoft.com/office/drawing/2016/5/14/chartex" xmlns:mc="http://schemas.openxmlformats.org/markup-compatibility/2006" xmlns:aink="http://schemas.microsoft.com/office/drawing/2016/ink" xmlns:am3d="http://schemas.microsoft.com/office/drawing/2017/model3d" xmlns:o="urn:schemas-microsoft-com:office:office" xmlns:oel="http://schemas.microsoft.com/office/2019/extlst" xmlns:r="http://schemas.openxmlformats.org/officeDocument/2006/relationships" xmlns:m="http://schemas.openxmlformats.org/officeDocument/2006/math" xmlns:v="urn:schemas-microsoft-com:vml" xmlns:wp14="http://schemas.microsoft.com/office/word/2010/wordprocessingDrawing" xmlns:wp="http://schemas.openxmlformats.org/drawingml/2006/wordprocessingDrawing" xmlns:w10="urn:schemas-microsoft-com:office:word" xmlns:w="http://schemas.openxmlformats.org/wordprocessingml/2006/main" xmlns:w14="http://schemas.microsoft.com/office/word/2010/wordml" xmlns:w15="http://schemas.microsoft.com/office/word/2012/wordml" xmlns:w16cex="http://schemas.microsoft.com/office/word/2018/wordml/cex" xmlns:w16cid="http://schemas.microsoft.com/office/word/2016/wordml/cid" xmlns:w16="http://schemas.microsoft.com/office/word/2018/wordml" xmlns:w16sdtdh="http://schemas.microsoft.com/office/word/2020/wordml/sdtdatahash" xmlns:w16se="http://schemas.microsoft.com/office/word/2015/wordml/symex" xmlns:wpg="http://schemas.microsoft.com/office/word/2010/wordprocessingGroup" xmlns:wpi="http://schemas.microsoft.com/office/word/2010/wordprocessingInk" xmlns:wne="http://schemas.microsoft.com/office/word/2006/wordml" xmlns:wps="http://schemas.microsoft.com/office/word/2010/wordprocessingShape" mc:Ignorable="w14 w15 w16se w16cid w16 w16cex w16sdtdh wp14">
   <w:tbl>
     <w:tblPr>
       <w:tblW w:w="0" w:type="auto"/>
@@ -7812,7 +7888,7 @@
         </w:tcPr>
         <w:p>
           <w:pPr>
-            <w:pStyle w:val="Intestazione"/>
+            <w:pStyle w:val="Header"/>
             <w:ind w:left="-115"/>
           </w:pPr>
         </w:p>
@@ -7823,7 +7899,7 @@
         </w:tcPr>
         <w:p>
           <w:pPr>
-            <w:pStyle w:val="Intestazione"/>
+            <w:pStyle w:val="Header"/>
             <w:jc w:val="center"/>
           </w:pPr>
         </w:p>
@@ -7834,7 +7910,7 @@
         </w:tcPr>
         <w:p>
           <w:pPr>
-            <w:pStyle w:val="Intestazione"/>
+            <w:pStyle w:val="Header"/>
             <w:ind w:right="-115"/>
             <w:jc w:val="right"/>
           </w:pPr>
@@ -7844,7 +7920,7 @@
   </w:tbl>
   <w:p>
     <w:pPr>
-      <w:pStyle w:val="Intestazione"/>
+      <w:pStyle w:val="Header"/>
     </w:pPr>
   </w:p>
 </w:hdr>
@@ -7866,7 +7942,7 @@
 </file>
 
 <file path=word/numbering.xml><?xml version="1.0" encoding="utf-8"?>
-<w:numbering xmlns:wpc="http://schemas.microsoft.com/office/word/2010/wordprocessingCanvas" xmlns:cx="http://schemas.microsoft.com/office/drawing/2014/chartex" xmlns:cx1="http://schemas.microsoft.com/office/drawing/2015/9/8/chartex" xmlns:cx2="http://schemas.microsoft.com/office/drawing/2015/10/21/chartex" xmlns:cx3="http://schemas.microsoft.com/office/drawing/2016/5/9/chartex" xmlns:cx4="http://schemas.microsoft.com/office/drawing/2016/5/10/chartex" xmlns:cx5="http://schemas.microsoft.com/office/drawing/2016/5/11/chartex" xmlns:cx6="http://schemas.microsoft.com/office/drawing/2016/5/12/chartex" xmlns:cx7="http://schemas.microsoft.com/office/drawing/2016/5/13/chartex" xmlns:cx8="http://schemas.microsoft.com/office/drawing/2016/5/14/chartex" xmlns:mc="http://schemas.openxmlformats.org/markup-compatibility/2006" xmlns:aink="http://schemas.microsoft.com/office/drawing/2016/ink" xmlns:am3d="http://schemas.microsoft.com/office/drawing/2017/model3d" xmlns:o="urn:schemas-microsoft-com:office:office" xmlns:oel="http://schemas.microsoft.com/office/2019/extlst" xmlns:r="http://schemas.openxmlformats.org/officeDocument/2006/relationships" xmlns:m="http://schemas.openxmlformats.org/officeDocument/2006/math" xmlns:v="urn:schemas-microsoft-com:vml" xmlns:wp14="http://schemas.microsoft.com/office/word/2010/wordprocessingDrawing" xmlns:wp="http://schemas.openxmlformats.org/drawingml/2006/wordprocessingDrawing" xmlns:w10="urn:schemas-microsoft-com:office:word" xmlns:w="http://schemas.openxmlformats.org/wordprocessingml/2006/main" xmlns:w14="http://schemas.microsoft.com/office/word/2010/wordml" xmlns:w15="http://schemas.microsoft.com/office/word/2012/wordml" xmlns:w16cex="http://schemas.microsoft.com/office/word/2018/wordml/cex" xmlns:w16cid="http://schemas.microsoft.com/office/word/2016/wordml/cid" xmlns:w16="http://schemas.microsoft.com/office/word/2018/wordml" xmlns:w16du="http://schemas.microsoft.com/office/word/2023/wordml/word16du" xmlns:w16sdtdh="http://schemas.microsoft.com/office/word/2020/wordml/sdtdatahash" xmlns:w16se="http://schemas.microsoft.com/office/word/2015/wordml/symex" xmlns:wpg="http://schemas.microsoft.com/office/word/2010/wordprocessingGroup" xmlns:wpi="http://schemas.microsoft.com/office/word/2010/wordprocessingInk" xmlns:wne="http://schemas.microsoft.com/office/word/2006/wordml" xmlns:wps="http://schemas.microsoft.com/office/word/2010/wordprocessingShape" mc:Ignorable="w14 w15 w16se w16cid w16 w16cex w16sdtdh w16du wp14">
+<w:numbering xmlns:wpc="http://schemas.microsoft.com/office/word/2010/wordprocessingCanvas" xmlns:cx="http://schemas.microsoft.com/office/drawing/2014/chartex" xmlns:cx1="http://schemas.microsoft.com/office/drawing/2015/9/8/chartex" xmlns:cx2="http://schemas.microsoft.com/office/drawing/2015/10/21/chartex" xmlns:cx3="http://schemas.microsoft.com/office/drawing/2016/5/9/chartex" xmlns:cx4="http://schemas.microsoft.com/office/drawing/2016/5/10/chartex" xmlns:cx5="http://schemas.microsoft.com/office/drawing/2016/5/11/chartex" xmlns:cx6="http://schemas.microsoft.com/office/drawing/2016/5/12/chartex" xmlns:cx7="http://schemas.microsoft.com/office/drawing/2016/5/13/chartex" xmlns:cx8="http://schemas.microsoft.com/office/drawing/2016/5/14/chartex" xmlns:mc="http://schemas.openxmlformats.org/markup-compatibility/2006" xmlns:aink="http://schemas.microsoft.com/office/drawing/2016/ink" xmlns:am3d="http://schemas.microsoft.com/office/drawing/2017/model3d" xmlns:o="urn:schemas-microsoft-com:office:office" xmlns:oel="http://schemas.microsoft.com/office/2019/extlst" xmlns:r="http://schemas.openxmlformats.org/officeDocument/2006/relationships" xmlns:m="http://schemas.openxmlformats.org/officeDocument/2006/math" xmlns:v="urn:schemas-microsoft-com:vml" xmlns:wp14="http://schemas.microsoft.com/office/word/2010/wordprocessingDrawing" xmlns:wp="http://schemas.openxmlformats.org/drawingml/2006/wordprocessingDrawing" xmlns:w10="urn:schemas-microsoft-com:office:word" xmlns:w="http://schemas.openxmlformats.org/wordprocessingml/2006/main" xmlns:w14="http://schemas.microsoft.com/office/word/2010/wordml" xmlns:w15="http://schemas.microsoft.com/office/word/2012/wordml" xmlns:w16cex="http://schemas.microsoft.com/office/word/2018/wordml/cex" xmlns:w16cid="http://schemas.microsoft.com/office/word/2016/wordml/cid" xmlns:w16="http://schemas.microsoft.com/office/word/2018/wordml" xmlns:w16sdtdh="http://schemas.microsoft.com/office/word/2020/wordml/sdtdatahash" xmlns:w16se="http://schemas.microsoft.com/office/word/2015/wordml/symex" xmlns:wpg="http://schemas.microsoft.com/office/word/2010/wordprocessingGroup" xmlns:wpi="http://schemas.microsoft.com/office/word/2010/wordprocessingInk" xmlns:wne="http://schemas.microsoft.com/office/word/2006/wordml" xmlns:wps="http://schemas.microsoft.com/office/word/2010/wordprocessingShape" mc:Ignorable="w14 w15 w16se w16cid w16 w16cex w16sdtdh wp14">
   <w:abstractNum w:abstractNumId="0" w15:restartNumberingAfterBreak="0">
     <w:nsid w:val="23B45EE4"/>
     <w:multiLevelType w:val="hybridMultilevel"/>
@@ -10165,7 +10241,7 @@
 </file>
 
 <file path=word/styles.xml><?xml version="1.0" encoding="utf-8"?>
-<w:styles xmlns:mc="http://schemas.openxmlformats.org/markup-compatibility/2006" xmlns:r="http://schemas.openxmlformats.org/officeDocument/2006/relationships" xmlns:w="http://schemas.openxmlformats.org/wordprocessingml/2006/main" xmlns:w14="http://schemas.microsoft.com/office/word/2010/wordml" xmlns:w15="http://schemas.microsoft.com/office/word/2012/wordml" xmlns:w16cex="http://schemas.microsoft.com/office/word/2018/wordml/cex" xmlns:w16cid="http://schemas.microsoft.com/office/word/2016/wordml/cid" xmlns:w16="http://schemas.microsoft.com/office/word/2018/wordml" xmlns:w16du="http://schemas.microsoft.com/office/word/2023/wordml/word16du" xmlns:w16sdtdh="http://schemas.microsoft.com/office/word/2020/wordml/sdtdatahash" xmlns:w16se="http://schemas.microsoft.com/office/word/2015/wordml/symex" mc:Ignorable="w14 w15 w16se w16cid w16 w16cex w16sdtdh w16du">
+<w:styles xmlns:mc="http://schemas.openxmlformats.org/markup-compatibility/2006" xmlns:r="http://schemas.openxmlformats.org/officeDocument/2006/relationships" xmlns:w="http://schemas.openxmlformats.org/wordprocessingml/2006/main" xmlns:w14="http://schemas.microsoft.com/office/word/2010/wordml" xmlns:w15="http://schemas.microsoft.com/office/word/2012/wordml" xmlns:w16cex="http://schemas.microsoft.com/office/word/2018/wordml/cex" xmlns:w16cid="http://schemas.microsoft.com/office/word/2016/wordml/cid" xmlns:w16="http://schemas.microsoft.com/office/word/2018/wordml" xmlns:w16sdtdh="http://schemas.microsoft.com/office/word/2020/wordml/sdtdatahash" xmlns:w16se="http://schemas.microsoft.com/office/word/2015/wordml/symex" mc:Ignorable="w14 w15 w16se w16cid w16 w16cex w16sdtdh">
   <w:docDefaults>
     <w:rPrDefault>
       <w:rPr>
@@ -10561,15 +10637,15 @@
     <w:lsdException w:name="Unresolved Mention" w:semiHidden="1" w:unhideWhenUsed="1"/>
     <w:lsdException w:name="Smart Link" w:semiHidden="1" w:unhideWhenUsed="1"/>
   </w:latentStyles>
-  <w:style w:type="paragraph" w:default="1" w:styleId="Normale">
+  <w:style w:type="paragraph" w:default="1" w:styleId="Normal">
     <w:name w:val="Normal"/>
     <w:qFormat/>
   </w:style>
-  <w:style w:type="paragraph" w:styleId="Titolo1">
+  <w:style w:type="paragraph" w:styleId="Heading1">
     <w:name w:val="heading 1"/>
-    <w:basedOn w:val="Normale"/>
-    <w:next w:val="Normale"/>
-    <w:link w:val="Titolo1Carattere"/>
+    <w:basedOn w:val="Normal"/>
+    <w:next w:val="Normal"/>
+    <w:link w:val="Heading1Char"/>
     <w:uiPriority w:val="9"/>
     <w:qFormat/>
     <w:rsid w:val="00626B00"/>
@@ -10586,11 +10662,11 @@
       <w:szCs w:val="40"/>
     </w:rPr>
   </w:style>
-  <w:style w:type="paragraph" w:styleId="Titolo2">
+  <w:style w:type="paragraph" w:styleId="Heading2">
     <w:name w:val="heading 2"/>
-    <w:basedOn w:val="Normale"/>
-    <w:next w:val="Normale"/>
-    <w:link w:val="Titolo2Carattere"/>
+    <w:basedOn w:val="Normal"/>
+    <w:next w:val="Normal"/>
+    <w:link w:val="Heading2Char"/>
     <w:uiPriority w:val="9"/>
     <w:unhideWhenUsed/>
     <w:qFormat/>
@@ -10608,11 +10684,11 @@
       <w:szCs w:val="32"/>
     </w:rPr>
   </w:style>
-  <w:style w:type="paragraph" w:styleId="Titolo3">
+  <w:style w:type="paragraph" w:styleId="Heading3">
     <w:name w:val="heading 3"/>
-    <w:basedOn w:val="Normale"/>
-    <w:next w:val="Normale"/>
-    <w:link w:val="Titolo3Carattere"/>
+    <w:basedOn w:val="Normal"/>
+    <w:next w:val="Normal"/>
+    <w:link w:val="Heading3Char"/>
     <w:uiPriority w:val="9"/>
     <w:unhideWhenUsed/>
     <w:qFormat/>
@@ -10630,11 +10706,11 @@
       <w:szCs w:val="28"/>
     </w:rPr>
   </w:style>
-  <w:style w:type="paragraph" w:styleId="Titolo4">
+  <w:style w:type="paragraph" w:styleId="Heading4">
     <w:name w:val="heading 4"/>
-    <w:basedOn w:val="Normale"/>
-    <w:next w:val="Normale"/>
-    <w:link w:val="Titolo4Carattere"/>
+    <w:basedOn w:val="Normal"/>
+    <w:next w:val="Normal"/>
+    <w:link w:val="Heading4Char"/>
     <w:uiPriority w:val="9"/>
     <w:unhideWhenUsed/>
     <w:qFormat/>
@@ -10652,11 +10728,11 @@
       <w:color w:val="0F4761" w:themeColor="accent1" w:themeShade="BF"/>
     </w:rPr>
   </w:style>
-  <w:style w:type="paragraph" w:styleId="Titolo5">
+  <w:style w:type="paragraph" w:styleId="Heading5">
     <w:name w:val="heading 5"/>
-    <w:basedOn w:val="Normale"/>
-    <w:next w:val="Normale"/>
-    <w:link w:val="Titolo5Carattere"/>
+    <w:basedOn w:val="Normal"/>
+    <w:next w:val="Normal"/>
+    <w:link w:val="Heading5Char"/>
     <w:uiPriority w:val="9"/>
     <w:semiHidden/>
     <w:unhideWhenUsed/>
@@ -10673,11 +10749,11 @@
       <w:color w:val="0F4761" w:themeColor="accent1" w:themeShade="BF"/>
     </w:rPr>
   </w:style>
-  <w:style w:type="paragraph" w:styleId="Titolo6">
+  <w:style w:type="paragraph" w:styleId="Heading6">
     <w:name w:val="heading 6"/>
-    <w:basedOn w:val="Normale"/>
-    <w:next w:val="Normale"/>
-    <w:link w:val="Titolo6Carattere"/>
+    <w:basedOn w:val="Normal"/>
+    <w:next w:val="Normal"/>
+    <w:link w:val="Heading6Char"/>
     <w:uiPriority w:val="9"/>
     <w:semiHidden/>
     <w:unhideWhenUsed/>
@@ -10696,11 +10772,11 @@
       <w:color w:val="595959" w:themeColor="text1" w:themeTint="A6"/>
     </w:rPr>
   </w:style>
-  <w:style w:type="paragraph" w:styleId="Titolo7">
+  <w:style w:type="paragraph" w:styleId="Heading7">
     <w:name w:val="heading 7"/>
-    <w:basedOn w:val="Normale"/>
-    <w:next w:val="Normale"/>
-    <w:link w:val="Titolo7Carattere"/>
+    <w:basedOn w:val="Normal"/>
+    <w:next w:val="Normal"/>
+    <w:link w:val="Heading7Char"/>
     <w:uiPriority w:val="9"/>
     <w:semiHidden/>
     <w:unhideWhenUsed/>
@@ -10717,11 +10793,11 @@
       <w:color w:val="595959" w:themeColor="text1" w:themeTint="A6"/>
     </w:rPr>
   </w:style>
-  <w:style w:type="paragraph" w:styleId="Titolo8">
+  <w:style w:type="paragraph" w:styleId="Heading8">
     <w:name w:val="heading 8"/>
-    <w:basedOn w:val="Normale"/>
-    <w:next w:val="Normale"/>
-    <w:link w:val="Titolo8Carattere"/>
+    <w:basedOn w:val="Normal"/>
+    <w:next w:val="Normal"/>
+    <w:link w:val="Heading8Char"/>
     <w:uiPriority w:val="9"/>
     <w:semiHidden/>
     <w:unhideWhenUsed/>
@@ -10740,11 +10816,11 @@
       <w:color w:val="272727" w:themeColor="text1" w:themeTint="D8"/>
     </w:rPr>
   </w:style>
-  <w:style w:type="paragraph" w:styleId="Titolo9">
+  <w:style w:type="paragraph" w:styleId="Heading9">
     <w:name w:val="heading 9"/>
-    <w:basedOn w:val="Normale"/>
-    <w:next w:val="Normale"/>
-    <w:link w:val="Titolo9Carattere"/>
+    <w:basedOn w:val="Normal"/>
+    <w:next w:val="Normal"/>
+    <w:link w:val="Heading9Char"/>
     <w:uiPriority w:val="9"/>
     <w:semiHidden/>
     <w:unhideWhenUsed/>
@@ -10761,13 +10837,13 @@
       <w:color w:val="272727" w:themeColor="text1" w:themeTint="D8"/>
     </w:rPr>
   </w:style>
-  <w:style w:type="character" w:default="1" w:styleId="Carpredefinitoparagrafo">
+  <w:style w:type="character" w:default="1" w:styleId="DefaultParagraphFont">
     <w:name w:val="Default Paragraph Font"/>
     <w:uiPriority w:val="1"/>
     <w:semiHidden/>
     <w:unhideWhenUsed/>
   </w:style>
-  <w:style w:type="table" w:default="1" w:styleId="Tabellanormale">
+  <w:style w:type="table" w:default="1" w:styleId="TableNormal">
     <w:name w:val="Normal Table"/>
     <w:uiPriority w:val="99"/>
     <w:semiHidden/>
@@ -10782,16 +10858,16 @@
       </w:tblCellMar>
     </w:tblPr>
   </w:style>
-  <w:style w:type="numbering" w:default="1" w:styleId="Nessunelenco">
+  <w:style w:type="numbering" w:default="1" w:styleId="NoList">
     <w:name w:val="No List"/>
     <w:uiPriority w:val="99"/>
     <w:semiHidden/>
     <w:unhideWhenUsed/>
   </w:style>
-  <w:style w:type="character" w:customStyle="1" w:styleId="Titolo1Carattere">
-    <w:name w:val="Titolo 1 Carattere"/>
-    <w:basedOn w:val="Carpredefinitoparagrafo"/>
-    <w:link w:val="Titolo1"/>
+  <w:style w:type="character" w:customStyle="1" w:styleId="Heading1Char">
+    <w:name w:val="Heading 1 Char"/>
+    <w:basedOn w:val="DefaultParagraphFont"/>
+    <w:link w:val="Heading1"/>
     <w:uiPriority w:val="9"/>
     <w:rsid w:val="00626B00"/>
     <w:rPr>
@@ -10801,10 +10877,10 @@
       <w:szCs w:val="40"/>
     </w:rPr>
   </w:style>
-  <w:style w:type="character" w:customStyle="1" w:styleId="Titolo2Carattere">
-    <w:name w:val="Titolo 2 Carattere"/>
-    <w:basedOn w:val="Carpredefinitoparagrafo"/>
-    <w:link w:val="Titolo2"/>
+  <w:style w:type="character" w:customStyle="1" w:styleId="Heading2Char">
+    <w:name w:val="Heading 2 Char"/>
+    <w:basedOn w:val="DefaultParagraphFont"/>
+    <w:link w:val="Heading2"/>
     <w:uiPriority w:val="9"/>
     <w:rsid w:val="00626B00"/>
     <w:rPr>
@@ -10814,10 +10890,10 @@
       <w:szCs w:val="32"/>
     </w:rPr>
   </w:style>
-  <w:style w:type="character" w:customStyle="1" w:styleId="Titolo3Carattere">
-    <w:name w:val="Titolo 3 Carattere"/>
-    <w:basedOn w:val="Carpredefinitoparagrafo"/>
-    <w:link w:val="Titolo3"/>
+  <w:style w:type="character" w:customStyle="1" w:styleId="Heading3Char">
+    <w:name w:val="Heading 3 Char"/>
+    <w:basedOn w:val="DefaultParagraphFont"/>
+    <w:link w:val="Heading3"/>
     <w:uiPriority w:val="9"/>
     <w:rsid w:val="00626B00"/>
     <w:rPr>
@@ -10827,10 +10903,10 @@
       <w:szCs w:val="28"/>
     </w:rPr>
   </w:style>
-  <w:style w:type="character" w:customStyle="1" w:styleId="Titolo4Carattere">
-    <w:name w:val="Titolo 4 Carattere"/>
-    <w:basedOn w:val="Carpredefinitoparagrafo"/>
-    <w:link w:val="Titolo4"/>
+  <w:style w:type="character" w:customStyle="1" w:styleId="Heading4Char">
+    <w:name w:val="Heading 4 Char"/>
+    <w:basedOn w:val="DefaultParagraphFont"/>
+    <w:link w:val="Heading4"/>
     <w:uiPriority w:val="9"/>
     <w:rsid w:val="00626B00"/>
     <w:rPr>
@@ -10840,10 +10916,10 @@
       <w:color w:val="0F4761" w:themeColor="accent1" w:themeShade="BF"/>
     </w:rPr>
   </w:style>
-  <w:style w:type="character" w:customStyle="1" w:styleId="Titolo5Carattere">
-    <w:name w:val="Titolo 5 Carattere"/>
-    <w:basedOn w:val="Carpredefinitoparagrafo"/>
-    <w:link w:val="Titolo5"/>
+  <w:style w:type="character" w:customStyle="1" w:styleId="Heading5Char">
+    <w:name w:val="Heading 5 Char"/>
+    <w:basedOn w:val="DefaultParagraphFont"/>
+    <w:link w:val="Heading5"/>
     <w:uiPriority w:val="9"/>
     <w:semiHidden/>
     <w:rsid w:val="00626B00"/>
@@ -10852,10 +10928,10 @@
       <w:color w:val="0F4761" w:themeColor="accent1" w:themeShade="BF"/>
     </w:rPr>
   </w:style>
-  <w:style w:type="character" w:customStyle="1" w:styleId="Titolo6Carattere">
-    <w:name w:val="Titolo 6 Carattere"/>
-    <w:basedOn w:val="Carpredefinitoparagrafo"/>
-    <w:link w:val="Titolo6"/>
+  <w:style w:type="character" w:customStyle="1" w:styleId="Heading6Char">
+    <w:name w:val="Heading 6 Char"/>
+    <w:basedOn w:val="DefaultParagraphFont"/>
+    <w:link w:val="Heading6"/>
     <w:uiPriority w:val="9"/>
     <w:semiHidden/>
     <w:rsid w:val="00626B00"/>
@@ -10866,10 +10942,10 @@
       <w:color w:val="595959" w:themeColor="text1" w:themeTint="A6"/>
     </w:rPr>
   </w:style>
-  <w:style w:type="character" w:customStyle="1" w:styleId="Titolo7Carattere">
-    <w:name w:val="Titolo 7 Carattere"/>
-    <w:basedOn w:val="Carpredefinitoparagrafo"/>
-    <w:link w:val="Titolo7"/>
+  <w:style w:type="character" w:customStyle="1" w:styleId="Heading7Char">
+    <w:name w:val="Heading 7 Char"/>
+    <w:basedOn w:val="DefaultParagraphFont"/>
+    <w:link w:val="Heading7"/>
     <w:uiPriority w:val="9"/>
     <w:semiHidden/>
     <w:rsid w:val="00626B00"/>
@@ -10878,10 +10954,10 @@
       <w:color w:val="595959" w:themeColor="text1" w:themeTint="A6"/>
     </w:rPr>
   </w:style>
-  <w:style w:type="character" w:customStyle="1" w:styleId="Titolo8Carattere">
-    <w:name w:val="Titolo 8 Carattere"/>
-    <w:basedOn w:val="Carpredefinitoparagrafo"/>
-    <w:link w:val="Titolo8"/>
+  <w:style w:type="character" w:customStyle="1" w:styleId="Heading8Char">
+    <w:name w:val="Heading 8 Char"/>
+    <w:basedOn w:val="DefaultParagraphFont"/>
+    <w:link w:val="Heading8"/>
     <w:uiPriority w:val="9"/>
     <w:semiHidden/>
     <w:rsid w:val="00626B00"/>
@@ -10892,10 +10968,10 @@
       <w:color w:val="272727" w:themeColor="text1" w:themeTint="D8"/>
     </w:rPr>
   </w:style>
-  <w:style w:type="character" w:customStyle="1" w:styleId="Titolo9Carattere">
-    <w:name w:val="Titolo 9 Carattere"/>
-    <w:basedOn w:val="Carpredefinitoparagrafo"/>
-    <w:link w:val="Titolo9"/>
+  <w:style w:type="character" w:customStyle="1" w:styleId="Heading9Char">
+    <w:name w:val="Heading 9 Char"/>
+    <w:basedOn w:val="DefaultParagraphFont"/>
+    <w:link w:val="Heading9"/>
     <w:uiPriority w:val="9"/>
     <w:semiHidden/>
     <w:rsid w:val="00626B00"/>
@@ -10904,11 +10980,11 @@
       <w:color w:val="272727" w:themeColor="text1" w:themeTint="D8"/>
     </w:rPr>
   </w:style>
-  <w:style w:type="paragraph" w:styleId="Titolo">
+  <w:style w:type="paragraph" w:styleId="Title">
     <w:name w:val="Title"/>
-    <w:basedOn w:val="Normale"/>
-    <w:next w:val="Normale"/>
-    <w:link w:val="TitoloCarattere"/>
+    <w:basedOn w:val="Normal"/>
+    <w:next w:val="Normal"/>
+    <w:link w:val="TitleChar"/>
     <w:uiPriority w:val="10"/>
     <w:qFormat/>
     <w:rsid w:val="00626B00"/>
@@ -10924,10 +11000,10 @@
       <w:szCs w:val="56"/>
     </w:rPr>
   </w:style>
-  <w:style w:type="character" w:customStyle="1" w:styleId="TitoloCarattere">
-    <w:name w:val="Titolo Carattere"/>
-    <w:basedOn w:val="Carpredefinitoparagrafo"/>
-    <w:link w:val="Titolo"/>
+  <w:style w:type="character" w:customStyle="1" w:styleId="TitleChar">
+    <w:name w:val="Title Char"/>
+    <w:basedOn w:val="DefaultParagraphFont"/>
+    <w:link w:val="Title"/>
     <w:uiPriority w:val="10"/>
     <w:rsid w:val="00626B00"/>
     <w:rPr>
@@ -10938,11 +11014,11 @@
       <w:szCs w:val="56"/>
     </w:rPr>
   </w:style>
-  <w:style w:type="paragraph" w:styleId="Sottotitolo">
+  <w:style w:type="paragraph" w:styleId="Subtitle">
     <w:name w:val="Subtitle"/>
-    <w:basedOn w:val="Normale"/>
-    <w:next w:val="Normale"/>
-    <w:link w:val="SottotitoloCarattere"/>
+    <w:basedOn w:val="Normal"/>
+    <w:next w:val="Normal"/>
+    <w:link w:val="SubtitleChar"/>
     <w:uiPriority w:val="11"/>
     <w:qFormat/>
     <w:rsid w:val="00626B00"/>
@@ -10959,10 +11035,10 @@
       <w:szCs w:val="28"/>
     </w:rPr>
   </w:style>
-  <w:style w:type="character" w:customStyle="1" w:styleId="SottotitoloCarattere">
-    <w:name w:val="Sottotitolo Carattere"/>
-    <w:basedOn w:val="Carpredefinitoparagrafo"/>
-    <w:link w:val="Sottotitolo"/>
+  <w:style w:type="character" w:customStyle="1" w:styleId="SubtitleChar">
+    <w:name w:val="Subtitle Char"/>
+    <w:basedOn w:val="DefaultParagraphFont"/>
+    <w:link w:val="Subtitle"/>
     <w:uiPriority w:val="11"/>
     <w:rsid w:val="00626B00"/>
     <w:rPr>
@@ -10973,11 +11049,11 @@
       <w:szCs w:val="28"/>
     </w:rPr>
   </w:style>
-  <w:style w:type="paragraph" w:styleId="Citazione">
+  <w:style w:type="paragraph" w:styleId="Quote">
     <w:name w:val="Quote"/>
-    <w:basedOn w:val="Normale"/>
-    <w:next w:val="Normale"/>
-    <w:link w:val="CitazioneCarattere"/>
+    <w:basedOn w:val="Normal"/>
+    <w:next w:val="Normal"/>
+    <w:link w:val="QuoteChar"/>
     <w:uiPriority w:val="29"/>
     <w:qFormat/>
     <w:rsid w:val="00626B00"/>
@@ -10991,10 +11067,10 @@
       <w:color w:val="404040" w:themeColor="text1" w:themeTint="BF"/>
     </w:rPr>
   </w:style>
-  <w:style w:type="character" w:customStyle="1" w:styleId="CitazioneCarattere">
-    <w:name w:val="Citazione Carattere"/>
-    <w:basedOn w:val="Carpredefinitoparagrafo"/>
-    <w:link w:val="Citazione"/>
+  <w:style w:type="character" w:customStyle="1" w:styleId="QuoteChar">
+    <w:name w:val="Quote Char"/>
+    <w:basedOn w:val="DefaultParagraphFont"/>
+    <w:link w:val="Quote"/>
     <w:uiPriority w:val="29"/>
     <w:rsid w:val="00626B00"/>
     <w:rPr>
@@ -11003,9 +11079,9 @@
       <w:color w:val="404040" w:themeColor="text1" w:themeTint="BF"/>
     </w:rPr>
   </w:style>
-  <w:style w:type="paragraph" w:styleId="Paragrafoelenco">
+  <w:style w:type="paragraph" w:styleId="ListParagraph">
     <w:name w:val="List Paragraph"/>
-    <w:basedOn w:val="Normale"/>
+    <w:basedOn w:val="Normal"/>
     <w:uiPriority w:val="34"/>
     <w:qFormat/>
     <w:rsid w:val="00626B00"/>
@@ -11014,9 +11090,9 @@
       <w:contextualSpacing/>
     </w:pPr>
   </w:style>
-  <w:style w:type="character" w:styleId="Enfasiintensa">
+  <w:style w:type="character" w:styleId="IntenseEmphasis">
     <w:name w:val="Intense Emphasis"/>
-    <w:basedOn w:val="Carpredefinitoparagrafo"/>
+    <w:basedOn w:val="DefaultParagraphFont"/>
     <w:uiPriority w:val="21"/>
     <w:qFormat/>
     <w:rsid w:val="00626B00"/>
@@ -11026,11 +11102,11 @@
       <w:color w:val="0F4761" w:themeColor="accent1" w:themeShade="BF"/>
     </w:rPr>
   </w:style>
-  <w:style w:type="paragraph" w:styleId="Citazioneintensa">
+  <w:style w:type="paragraph" w:styleId="IntenseQuote">
     <w:name w:val="Intense Quote"/>
-    <w:basedOn w:val="Normale"/>
-    <w:next w:val="Normale"/>
-    <w:link w:val="CitazioneintensaCarattere"/>
+    <w:basedOn w:val="Normal"/>
+    <w:next w:val="Normal"/>
+    <w:link w:val="IntenseQuoteChar"/>
     <w:uiPriority w:val="30"/>
     <w:qFormat/>
     <w:rsid w:val="00626B00"/>
@@ -11049,10 +11125,10 @@
       <w:color w:val="0F4761" w:themeColor="accent1" w:themeShade="BF"/>
     </w:rPr>
   </w:style>
-  <w:style w:type="character" w:customStyle="1" w:styleId="CitazioneintensaCarattere">
-    <w:name w:val="Citazione intensa Carattere"/>
-    <w:basedOn w:val="Carpredefinitoparagrafo"/>
-    <w:link w:val="Citazioneintensa"/>
+  <w:style w:type="character" w:customStyle="1" w:styleId="IntenseQuoteChar">
+    <w:name w:val="Intense Quote Char"/>
+    <w:basedOn w:val="DefaultParagraphFont"/>
+    <w:link w:val="IntenseQuote"/>
     <w:uiPriority w:val="30"/>
     <w:rsid w:val="00626B00"/>
     <w:rPr>
@@ -11061,9 +11137,9 @@
       <w:color w:val="0F4761" w:themeColor="accent1" w:themeShade="BF"/>
     </w:rPr>
   </w:style>
-  <w:style w:type="character" w:styleId="Riferimentointenso">
+  <w:style w:type="character" w:styleId="IntenseReference">
     <w:name w:val="Intense Reference"/>
-    <w:basedOn w:val="Carpredefinitoparagrafo"/>
+    <w:basedOn w:val="DefaultParagraphFont"/>
     <w:uiPriority w:val="32"/>
     <w:qFormat/>
     <w:rsid w:val="00626B00"/>
@@ -11075,9 +11151,9 @@
       <w:spacing w:val="5"/>
     </w:rPr>
   </w:style>
-  <w:style w:type="character" w:styleId="Collegamentoipertestuale">
+  <w:style w:type="character" w:styleId="Hyperlink">
     <w:name w:val="Hyperlink"/>
-    <w:basedOn w:val="Carpredefinitoparagrafo"/>
+    <w:basedOn w:val="DefaultParagraphFont"/>
     <w:uiPriority w:val="99"/>
     <w:unhideWhenUsed/>
     <w:rsid w:val="005B4112"/>
@@ -11086,9 +11162,9 @@
       <w:u w:val="single"/>
     </w:rPr>
   </w:style>
-  <w:style w:type="character" w:styleId="Menzionenonrisolta">
+  <w:style w:type="character" w:styleId="UnresolvedMention">
     <w:name w:val="Unresolved Mention"/>
-    <w:basedOn w:val="Carpredefinitoparagrafo"/>
+    <w:basedOn w:val="DefaultParagraphFont"/>
     <w:uiPriority w:val="99"/>
     <w:semiHidden/>
     <w:unhideWhenUsed/>
@@ -11098,10 +11174,10 @@
       <w:shd w:val="clear" w:color="auto" w:fill="E1DFDD"/>
     </w:rPr>
   </w:style>
-  <w:style w:type="paragraph" w:styleId="Intestazione">
+  <w:style w:type="paragraph" w:styleId="Header">
     <w:name w:val="header"/>
-    <w:basedOn w:val="Normale"/>
-    <w:link w:val="IntestazioneCarattere"/>
+    <w:basedOn w:val="Normal"/>
+    <w:link w:val="HeaderChar"/>
     <w:uiPriority w:val="99"/>
     <w:unhideWhenUsed/>
     <w:rsid w:val="00F162CC"/>
@@ -11113,17 +11189,17 @@
       <w:spacing w:after="0" w:line="240" w:lineRule="auto"/>
     </w:pPr>
   </w:style>
-  <w:style w:type="character" w:customStyle="1" w:styleId="IntestazioneCarattere">
-    <w:name w:val="Intestazione Carattere"/>
-    <w:basedOn w:val="Carpredefinitoparagrafo"/>
-    <w:link w:val="Intestazione"/>
+  <w:style w:type="character" w:customStyle="1" w:styleId="HeaderChar">
+    <w:name w:val="Header Char"/>
+    <w:basedOn w:val="DefaultParagraphFont"/>
+    <w:link w:val="Header"/>
     <w:uiPriority w:val="99"/>
     <w:rsid w:val="00F162CC"/>
   </w:style>
-  <w:style w:type="paragraph" w:styleId="Pidipagina">
+  <w:style w:type="paragraph" w:styleId="Footer">
     <w:name w:val="footer"/>
-    <w:basedOn w:val="Normale"/>
-    <w:link w:val="PidipaginaCarattere"/>
+    <w:basedOn w:val="Normal"/>
+    <w:link w:val="FooterChar"/>
     <w:uiPriority w:val="99"/>
     <w:unhideWhenUsed/>
     <w:rsid w:val="00F162CC"/>
@@ -11135,16 +11211,16 @@
       <w:spacing w:after="0" w:line="240" w:lineRule="auto"/>
     </w:pPr>
   </w:style>
-  <w:style w:type="character" w:customStyle="1" w:styleId="PidipaginaCarattere">
-    <w:name w:val="Piè di pagina Carattere"/>
-    <w:basedOn w:val="Carpredefinitoparagrafo"/>
-    <w:link w:val="Pidipagina"/>
+  <w:style w:type="character" w:customStyle="1" w:styleId="FooterChar">
+    <w:name w:val="Footer Char"/>
+    <w:basedOn w:val="DefaultParagraphFont"/>
+    <w:link w:val="Footer"/>
     <w:uiPriority w:val="99"/>
     <w:rsid w:val="00F162CC"/>
   </w:style>
-  <w:style w:type="table" w:styleId="Grigliatabella">
+  <w:style w:type="table" w:styleId="TableGrid">
     <w:name w:val="Table Grid"/>
-    <w:basedOn w:val="Tabellanormale"/>
+    <w:basedOn w:val="TableNormal"/>
     <w:uiPriority w:val="59"/>
     <w:rsid w:val="00F162CC"/>
     <w:pPr>
@@ -11161,10 +11237,10 @@
       </w:tblBorders>
     </w:tblPr>
   </w:style>
-  <w:style w:type="paragraph" w:styleId="Didascalia">
+  <w:style w:type="paragraph" w:styleId="Caption">
     <w:name w:val="caption"/>
-    <w:basedOn w:val="Normale"/>
-    <w:next w:val="Normale"/>
+    <w:basedOn w:val="Normal"/>
+    <w:next w:val="Normal"/>
     <w:uiPriority w:val="35"/>
     <w:unhideWhenUsed/>
     <w:qFormat/>
@@ -11180,10 +11256,10 @@
       <w:szCs w:val="18"/>
     </w:rPr>
   </w:style>
-  <w:style w:type="paragraph" w:styleId="Titolosommario">
+  <w:style w:type="paragraph" w:styleId="TOCHeading">
     <w:name w:val="TOC Heading"/>
-    <w:basedOn w:val="Titolo1"/>
-    <w:next w:val="Normale"/>
+    <w:basedOn w:val="Heading1"/>
+    <w:next w:val="Normal"/>
     <w:uiPriority w:val="39"/>
     <w:unhideWhenUsed/>
     <w:qFormat/>
@@ -11200,10 +11276,10 @@
       <w14:ligatures w14:val="none"/>
     </w:rPr>
   </w:style>
-  <w:style w:type="paragraph" w:styleId="Sommario2">
+  <w:style w:type="paragraph" w:styleId="TOC2">
     <w:name w:val="toc 2"/>
-    <w:basedOn w:val="Normale"/>
-    <w:next w:val="Normale"/>
+    <w:basedOn w:val="Normal"/>
+    <w:next w:val="Normal"/>
     <w:autoRedefine/>
     <w:uiPriority w:val="39"/>
     <w:unhideWhenUsed/>
@@ -11213,10 +11289,10 @@
       <w:ind w:left="220"/>
     </w:pPr>
   </w:style>
-  <w:style w:type="paragraph" w:styleId="Sommario3">
+  <w:style w:type="paragraph" w:styleId="TOC3">
     <w:name w:val="toc 3"/>
-    <w:basedOn w:val="Normale"/>
-    <w:next w:val="Normale"/>
+    <w:basedOn w:val="Normal"/>
+    <w:next w:val="Normal"/>
     <w:autoRedefine/>
     <w:uiPriority w:val="39"/>
     <w:unhideWhenUsed/>
@@ -11525,10 +11601,6 @@
 </file>
 
 <file path=customXml/item1.xml><?xml version="1.0" encoding="utf-8"?>
-<b:Sources xmlns:b="http://schemas.openxmlformats.org/officeDocument/2006/bibliography" xmlns="http://schemas.openxmlformats.org/officeDocument/2006/bibliography" SelectedStyle="\APASixthEditionOfficeOnline.xsl" StyleName="APA" Version="6"/>
-</file>
-
-<file path=customXml/item2.xml><?xml version="1.0" encoding="utf-8"?>
 <ct:contentTypeSchema xmlns:ct="http://schemas.microsoft.com/office/2006/metadata/contentType" xmlns:ma="http://schemas.microsoft.com/office/2006/metadata/properties/metaAttributes" ct:_="" ma:_="" ma:contentTypeName="Document" ma:contentTypeID="0x0101002AA64620BD9CE145860CD4181BCF3DA6" ma:contentTypeVersion="15" ma:contentTypeDescription="Create a new document." ma:contentTypeScope="" ma:versionID="4d399ef1775e3df3cadd0acc1c51b965">
   <xsd:schema xmlns:xsd="http://www.w3.org/2001/XMLSchema" xmlns:xs="http://www.w3.org/2001/XMLSchema" xmlns:p="http://schemas.microsoft.com/office/2006/metadata/properties" xmlns:ns3="3f020567-f258-4774-a27c-c31484364292" xmlns:ns4="72c66489-894f-4bce-a9e7-b5333c8769a4" targetNamespace="http://schemas.microsoft.com/office/2006/metadata/properties" ma:root="true" ma:fieldsID="a3a3c5aba4a234ee11dd542d11568017" ns3:_="" ns4:_="">
     <xsd:import namespace="3f020567-f258-4774-a27c-c31484364292"/>
@@ -11761,15 +11833,11 @@
 </ct:contentTypeSchema>
 </file>
 
-<file path=customXml/item3.xml><?xml version="1.0" encoding="utf-8"?>
-<p:properties xmlns:p="http://schemas.microsoft.com/office/2006/metadata/properties" xmlns:xsi="http://www.w3.org/2001/XMLSchema-instance" xmlns:pc="http://schemas.microsoft.com/office/infopath/2007/PartnerControls">
-  <documentManagement>
-    <_activity xmlns="3f020567-f258-4774-a27c-c31484364292" xsi:nil="true"/>
-  </documentManagement>
-</p:properties>
+<file path=customXml/item2.xml><?xml version="1.0" encoding="utf-8"?>
+<b:Sources xmlns:b="http://schemas.openxmlformats.org/officeDocument/2006/bibliography" xmlns="http://schemas.openxmlformats.org/officeDocument/2006/bibliography" SelectedStyle="\APASixthEditionOfficeOnline.xsl" StyleName="APA" Version="6"/>
 </file>
 
-<file path=customXml/item4.xml><?xml version="1.0" encoding="utf-8"?>
+<file path=customXml/item3.xml><?xml version="1.0" encoding="utf-8"?>
 <?mso-contentType ?>
 <FormTemplates xmlns="http://schemas.microsoft.com/sharepoint/v3/contenttype/forms">
   <Display>DocumentLibraryForm</Display>
@@ -11778,15 +11846,15 @@
 </FormTemplates>
 </file>
 
-<file path=customXml/itemProps1.xml><?xml version="1.0" encoding="utf-8"?>
-<ds:datastoreItem xmlns:ds="http://schemas.openxmlformats.org/officeDocument/2006/customXml" ds:itemID="{03D20573-882E-4B87-9451-335206FDF625}">
-  <ds:schemaRefs>
-    <ds:schemaRef ds:uri="http://schemas.openxmlformats.org/officeDocument/2006/bibliography"/>
-  </ds:schemaRefs>
-</ds:datastoreItem>
+<file path=customXml/item4.xml><?xml version="1.0" encoding="utf-8"?>
+<p:properties xmlns:p="http://schemas.microsoft.com/office/2006/metadata/properties" xmlns:xsi="http://www.w3.org/2001/XMLSchema-instance" xmlns:pc="http://schemas.microsoft.com/office/infopath/2007/PartnerControls">
+  <documentManagement>
+    <_activity xmlns="3f020567-f258-4774-a27c-c31484364292" xsi:nil="true"/>
+  </documentManagement>
+</p:properties>
 </file>
 
-<file path=customXml/itemProps2.xml><?xml version="1.0" encoding="utf-8"?>
+<file path=customXml/itemProps1.xml><?xml version="1.0" encoding="utf-8"?>
 <ds:datastoreItem xmlns:ds="http://schemas.openxmlformats.org/officeDocument/2006/customXml" ds:itemID="{252890D6-E113-487C-A154-3CB402B60202}">
   <ds:schemaRefs>
     <ds:schemaRef ds:uri="http://schemas.microsoft.com/office/2006/metadata/contentType"/>
@@ -11805,7 +11873,23 @@
 </ds:datastoreItem>
 </file>
 
+<file path=customXml/itemProps2.xml><?xml version="1.0" encoding="utf-8"?>
+<ds:datastoreItem xmlns:ds="http://schemas.openxmlformats.org/officeDocument/2006/customXml" ds:itemID="{03D20573-882E-4B87-9451-335206FDF625}">
+  <ds:schemaRefs>
+    <ds:schemaRef ds:uri="http://schemas.openxmlformats.org/officeDocument/2006/bibliography"/>
+  </ds:schemaRefs>
+</ds:datastoreItem>
+</file>
+
 <file path=customXml/itemProps3.xml><?xml version="1.0" encoding="utf-8"?>
+<ds:datastoreItem xmlns:ds="http://schemas.openxmlformats.org/officeDocument/2006/customXml" ds:itemID="{ED9A520C-A66E-4CC0-8C96-AB8DC545CD8B}">
+  <ds:schemaRefs>
+    <ds:schemaRef ds:uri="http://schemas.microsoft.com/sharepoint/v3/contenttype/forms"/>
+  </ds:schemaRefs>
+</ds:datastoreItem>
+</file>
+
+<file path=customXml/itemProps4.xml><?xml version="1.0" encoding="utf-8"?>
 <ds:datastoreItem xmlns:ds="http://schemas.openxmlformats.org/officeDocument/2006/customXml" ds:itemID="{66002ECF-11DF-4B24-A263-7C06DD836B7E}">
   <ds:schemaRefs>
     <ds:schemaRef ds:uri="http://schemas.microsoft.com/office/2006/metadata/properties"/>
@@ -11813,12 +11897,4 @@
     <ds:schemaRef ds:uri="3f020567-f258-4774-a27c-c31484364292"/>
   </ds:schemaRefs>
 </ds:datastoreItem>
-</file>
-
-<file path=customXml/itemProps4.xml><?xml version="1.0" encoding="utf-8"?>
-<ds:datastoreItem xmlns:ds="http://schemas.openxmlformats.org/officeDocument/2006/customXml" ds:itemID="{ED9A520C-A66E-4CC0-8C96-AB8DC545CD8B}">
-  <ds:schemaRefs>
-    <ds:schemaRef ds:uri="http://schemas.microsoft.com/sharepoint/v3/contenttype/forms"/>
-  </ds:schemaRefs>
-</ds:datastoreItem>
 </file>
</xml_diff>